<commit_message>
Code First to an Existing Database.
</commit_message>
<xml_diff>
--- a/CodeFirts/Archivos/Guia Entity Framework.docx
+++ b/CodeFirts/Archivos/Guia Entity Framework.docx
@@ -10,13 +10,23 @@
           <w:szCs w:val="28"/>
         </w:rPr>
       </w:pPr>
+      <w:proofErr w:type="spellStart"/>
       <w:r>
         <w:rPr>
           <w:b/>
           <w:sz w:val="28"/>
           <w:szCs w:val="28"/>
         </w:rPr>
-        <w:t>Entity Framework</w:t>
+        <w:t>Entity</w:t>
+      </w:r>
+      <w:proofErr w:type="spellEnd"/>
+      <w:r>
+        <w:rPr>
+          <w:b/>
+          <w:sz w:val="28"/>
+          <w:szCs w:val="28"/>
+        </w:rPr>
+        <w:t xml:space="preserve"> Framework</w:t>
       </w:r>
     </w:p>
     <w:p>
@@ -31,37 +41,133 @@
       </w:pPr>
       <w:r>
         <w:rPr>
+          <w:rStyle w:val="Strong"/>
+          <w:rFonts w:ascii="Georgia" w:hAnsi="Georgia"/>
+          <w:color w:val="333333"/>
+          <w:sz w:val="30"/>
+          <w:szCs w:val="30"/>
+          <w:shd w:val="clear" w:color="auto" w:fill="FFFFFF"/>
+        </w:rPr>
+        <w:t xml:space="preserve">¿Qué es </w:t>
+      </w:r>
+      <w:proofErr w:type="spellStart"/>
+      <w:r>
+        <w:rPr>
+          <w:rStyle w:val="Strong"/>
+          <w:rFonts w:ascii="Georgia" w:hAnsi="Georgia"/>
+          <w:color w:val="333333"/>
+          <w:sz w:val="30"/>
+          <w:szCs w:val="30"/>
+          <w:shd w:val="clear" w:color="auto" w:fill="FFFFFF"/>
+        </w:rPr>
+        <w:t>Code</w:t>
+      </w:r>
+      <w:proofErr w:type="spellEnd"/>
+      <w:r>
+        <w:rPr>
+          <w:rStyle w:val="Strong"/>
+          <w:rFonts w:ascii="Georgia" w:hAnsi="Georgia"/>
+          <w:color w:val="333333"/>
+          <w:sz w:val="30"/>
+          <w:szCs w:val="30"/>
+          <w:shd w:val="clear" w:color="auto" w:fill="FFFFFF"/>
+        </w:rPr>
+        <w:t xml:space="preserve"> </w:t>
+      </w:r>
+      <w:proofErr w:type="spellStart"/>
+      <w:r>
+        <w:rPr>
+          <w:rStyle w:val="Strong"/>
+          <w:rFonts w:ascii="Georgia" w:hAnsi="Georgia"/>
+          <w:color w:val="333333"/>
+          <w:sz w:val="30"/>
+          <w:szCs w:val="30"/>
+          <w:shd w:val="clear" w:color="auto" w:fill="FFFFFF"/>
+        </w:rPr>
+        <w:t>First</w:t>
+      </w:r>
+      <w:proofErr w:type="spellEnd"/>
+      <w:r>
+        <w:rPr>
+          <w:rStyle w:val="Strong"/>
+          <w:rFonts w:ascii="Georgia" w:hAnsi="Georgia"/>
+          <w:color w:val="333333"/>
+          <w:sz w:val="30"/>
+          <w:szCs w:val="30"/>
+          <w:shd w:val="clear" w:color="auto" w:fill="FFFFFF"/>
+        </w:rPr>
+        <w:t>?</w:t>
+      </w:r>
+      <w:r>
+        <w:rPr>
           <w:rFonts w:ascii="Segoe UI" w:eastAsia="Times New Roman" w:hAnsi="Segoe UI" w:cs="Segoe UI"/>
           <w:b/>
           <w:color w:val="000000"/>
           <w:lang w:eastAsia="es-MX"/>
         </w:rPr>
-        <w:t>¿Qué es Code First?</w:t>
-      </w:r>
+        <w:t xml:space="preserve"> </w:t>
+      </w:r>
+      <w:proofErr w:type="spellStart"/>
       <w:r>
         <w:rPr>
           <w:rFonts w:ascii="Segoe UI" w:eastAsia="Times New Roman" w:hAnsi="Segoe UI" w:cs="Segoe UI"/>
-          <w:b/>
+          <w:color w:val="000000"/>
+          <w:lang w:eastAsia="es-MX"/>
+        </w:rPr>
+        <w:t>Code</w:t>
+      </w:r>
+      <w:proofErr w:type="spellEnd"/>
+      <w:r>
+        <w:rPr>
+          <w:rFonts w:ascii="Segoe UI" w:eastAsia="Times New Roman" w:hAnsi="Segoe UI" w:cs="Segoe UI"/>
           <w:color w:val="000000"/>
           <w:lang w:eastAsia="es-MX"/>
         </w:rPr>
         <w:t xml:space="preserve"> </w:t>
       </w:r>
+      <w:proofErr w:type="spellStart"/>
       <w:r>
         <w:rPr>
           <w:rFonts w:ascii="Segoe UI" w:eastAsia="Times New Roman" w:hAnsi="Segoe UI" w:cs="Segoe UI"/>
           <w:color w:val="000000"/>
           <w:lang w:eastAsia="es-MX"/>
         </w:rPr>
-        <w:t xml:space="preserve">Code First es un </w:t>
-      </w:r>
+        <w:t>First</w:t>
+      </w:r>
+      <w:proofErr w:type="spellEnd"/>
       <w:r>
         <w:rPr>
           <w:rFonts w:ascii="Segoe UI" w:eastAsia="Times New Roman" w:hAnsi="Segoe UI" w:cs="Segoe UI"/>
           <w:color w:val="000000"/>
           <w:lang w:eastAsia="es-MX"/>
         </w:rPr>
-        <w:t xml:space="preserve">enfoque más de Entity Framework. </w:t>
+        <w:t xml:space="preserve"> es un </w:t>
+      </w:r>
+      <w:r>
+        <w:rPr>
+          <w:rFonts w:ascii="Segoe UI" w:eastAsia="Times New Roman" w:hAnsi="Segoe UI" w:cs="Segoe UI"/>
+          <w:color w:val="000000"/>
+          <w:lang w:eastAsia="es-MX"/>
+        </w:rPr>
+        <w:t xml:space="preserve">enfoque más de </w:t>
+      </w:r>
+      <w:proofErr w:type="spellStart"/>
+      <w:r>
+        <w:rPr>
+          <w:rFonts w:ascii="Segoe UI" w:eastAsia="Times New Roman" w:hAnsi="Segoe UI" w:cs="Segoe UI"/>
+          <w:color w:val="000000"/>
+          <w:lang w:eastAsia="es-MX"/>
+        </w:rPr>
+        <w:t>Entity</w:t>
+      </w:r>
+      <w:proofErr w:type="spellEnd"/>
+      <w:r>
+        <w:rPr>
+          <w:rFonts w:ascii="Segoe UI" w:eastAsia="Times New Roman" w:hAnsi="Segoe UI" w:cs="Segoe UI"/>
+          <w:color w:val="000000"/>
+          <w:lang w:eastAsia="es-MX"/>
+        </w:rPr>
+        <w:t xml:space="preserve"> Framework. </w:t>
       </w:r>
       <w:r>
         <w:rPr>
@@ -140,11 +246,47 @@
           <w:color w:val="000000"/>
           <w:lang w:eastAsia="es-MX"/>
         </w:rPr>
-        <w:t>Lo importante es entender que con Code First, </w:t>
-      </w:r>
+        <w:t xml:space="preserve">Lo importante es entender que con </w:t>
+      </w:r>
+      <w:proofErr w:type="spellStart"/>
       <w:r>
         <w:rPr>
           <w:rFonts w:ascii="Segoe UI" w:eastAsia="Times New Roman" w:hAnsi="Segoe UI" w:cs="Segoe UI"/>
+          <w:color w:val="000000"/>
+          <w:lang w:eastAsia="es-MX"/>
+        </w:rPr>
+        <w:t>Code</w:t>
+      </w:r>
+      <w:proofErr w:type="spellEnd"/>
+      <w:r>
+        <w:rPr>
+          <w:rFonts w:ascii="Segoe UI" w:eastAsia="Times New Roman" w:hAnsi="Segoe UI" w:cs="Segoe UI"/>
+          <w:color w:val="000000"/>
+          <w:lang w:eastAsia="es-MX"/>
+        </w:rPr>
+        <w:t xml:space="preserve"> </w:t>
+      </w:r>
+      <w:proofErr w:type="spellStart"/>
+      <w:r>
+        <w:rPr>
+          <w:rFonts w:ascii="Segoe UI" w:eastAsia="Times New Roman" w:hAnsi="Segoe UI" w:cs="Segoe UI"/>
+          <w:color w:val="000000"/>
+          <w:lang w:eastAsia="es-MX"/>
+        </w:rPr>
+        <w:t>First</w:t>
+      </w:r>
+      <w:proofErr w:type="spellEnd"/>
+      <w:r>
+        <w:rPr>
+          <w:rFonts w:ascii="Segoe UI" w:eastAsia="Times New Roman" w:hAnsi="Segoe UI" w:cs="Segoe UI"/>
+          <w:color w:val="000000"/>
+          <w:lang w:eastAsia="es-MX"/>
+        </w:rPr>
+        <w:t>, </w:t>
+      </w:r>
+      <w:r>
+        <w:rPr>
+          <w:rFonts w:ascii="Segoe UI" w:eastAsia="Times New Roman" w:hAnsi="Segoe UI" w:cs="Segoe UI"/>
           <w:b/>
           <w:bCs/>
           <w:color w:val="000000"/>
@@ -158,105 +300,43 @@
           <w:color w:val="000000"/>
           <w:lang w:eastAsia="es-MX"/>
         </w:rPr>
-        <w:t xml:space="preserve">. En vez de comenzar creando la base de datos y después con ingeniería inversa generar las clases POCO, con Code First primero creamos el modelo con código y después se genera automáticamente la base de datos. </w:t>
-      </w:r>
-    </w:p>
-    <w:p>
-      <w:pPr>
-        <w:shd w:val="clear" w:color="auto" w:fill="FFFFFF"/>
-        <w:spacing w:after="200" w:line="260" w:lineRule="atLeast"/>
-        <w:rPr>
-          <w:rFonts w:ascii="Arial" w:eastAsia="Times New Roman" w:hAnsi="Arial" w:cs="Arial"/>
-          <w:color w:val="222222"/>
-          <w:sz w:val="20"/>
-          <w:szCs w:val="20"/>
-          <w:lang w:eastAsia="es-MX"/>
-        </w:rPr>
-      </w:pPr>
+        <w:t xml:space="preserve">. En vez de comenzar creando la base de datos y después con ingeniería inversa generar las clases POCO, con </w:t>
+      </w:r>
+      <w:proofErr w:type="spellStart"/>
       <w:r>
         <w:rPr>
           <w:rFonts w:ascii="Segoe UI" w:eastAsia="Times New Roman" w:hAnsi="Segoe UI" w:cs="Segoe UI"/>
           <w:color w:val="000000"/>
           <w:lang w:eastAsia="es-MX"/>
         </w:rPr>
-        <w:t>Code First también puede trabajar con base de datos existentes, puedes ver más información en </w:t>
-      </w:r>
-      <w:hyperlink r:id="rId5" w:history="1">
-        <w:r>
-          <w:rPr>
-            <w:rFonts w:ascii="Segoe UI" w:eastAsia="Times New Roman" w:hAnsi="Segoe UI" w:cs="Segoe UI"/>
-            <w:color w:val="0000FF"/>
-            <w:u w:val="single"/>
-            <w:lang w:eastAsia="es-MX"/>
-          </w:rPr>
-          <w:t>Code First to an Existing Database</w:t>
-        </w:r>
-      </w:hyperlink>
+        <w:t>Code</w:t>
+      </w:r>
+      <w:proofErr w:type="spellEnd"/>
       <w:r>
         <w:rPr>
           <w:rFonts w:ascii="Segoe UI" w:eastAsia="Times New Roman" w:hAnsi="Segoe UI" w:cs="Segoe UI"/>
           <w:color w:val="000000"/>
           <w:lang w:eastAsia="es-MX"/>
         </w:rPr>
-        <w:t>.</w:t>
-      </w:r>
-    </w:p>
-    <w:p>
-      <w:pPr>
-        <w:shd w:val="clear" w:color="auto" w:fill="FFFFFF"/>
-        <w:spacing w:after="200" w:line="260" w:lineRule="atLeast"/>
-        <w:rPr>
-          <w:rFonts w:ascii="Arial" w:eastAsia="Times New Roman" w:hAnsi="Arial" w:cs="Arial"/>
-          <w:color w:val="222222"/>
-          <w:sz w:val="20"/>
-          <w:szCs w:val="20"/>
-          <w:lang w:eastAsia="es-MX"/>
-        </w:rPr>
-      </w:pPr>
+        <w:t xml:space="preserve"> </w:t>
+      </w:r>
+      <w:proofErr w:type="spellStart"/>
       <w:r>
         <w:rPr>
           <w:rFonts w:ascii="Segoe UI" w:eastAsia="Times New Roman" w:hAnsi="Segoe UI" w:cs="Segoe UI"/>
           <w:color w:val="000000"/>
           <w:lang w:eastAsia="es-MX"/>
         </w:rPr>
-        <w:t>V</w:t>
-      </w:r>
+        <w:t>First</w:t>
+      </w:r>
+      <w:proofErr w:type="spellEnd"/>
       <w:r>
         <w:rPr>
           <w:rFonts w:ascii="Segoe UI" w:eastAsia="Times New Roman" w:hAnsi="Segoe UI" w:cs="Segoe UI"/>
           <w:color w:val="000000"/>
           <w:lang w:eastAsia="es-MX"/>
         </w:rPr>
-        <w:t>entajas:</w:t>
-      </w:r>
-    </w:p>
-    <w:p>
-      <w:pPr>
-        <w:shd w:val="clear" w:color="auto" w:fill="FFFFFF"/>
-        <w:spacing w:after="200" w:line="260" w:lineRule="atLeast"/>
-        <w:rPr>
-          <w:rFonts w:ascii="Arial" w:eastAsia="Times New Roman" w:hAnsi="Arial" w:cs="Arial"/>
-          <w:color w:val="222222"/>
-          <w:sz w:val="20"/>
-          <w:szCs w:val="20"/>
-          <w:lang w:eastAsia="es-MX"/>
-        </w:rPr>
-      </w:pPr>
-      <w:r>
-        <w:rPr>
-          <w:rFonts w:ascii="Segoe UI" w:eastAsia="Times New Roman" w:hAnsi="Segoe UI" w:cs="Segoe UI"/>
-          <w:color w:val="000000"/>
-          <w:lang w:eastAsia="es-MX"/>
-        </w:rPr>
-        <w:t>Desv</w:t>
-      </w:r>
-      <w:r>
-        <w:rPr>
-          <w:rFonts w:ascii="Segoe UI" w:eastAsia="Times New Roman" w:hAnsi="Segoe UI" w:cs="Segoe UI"/>
-          <w:color w:val="000000"/>
-          <w:lang w:eastAsia="es-MX"/>
-        </w:rPr>
-        <w:t>entajas:</w:t>
+        <w:t xml:space="preserve"> primero creamos el modelo con código y después se genera automáticamente la base de datos. </w:t>
       </w:r>
     </w:p>
     <w:p>
@@ -279,14 +359,26 @@
           <w:ilvl w:val="0"/>
           <w:numId w:val="2"/>
         </w:numPr>
-      </w:pPr>
-      <w:r>
+        <w:rPr>
+          <w:b/>
+        </w:rPr>
+      </w:pPr>
+      <w:r>
+        <w:rPr>
+          <w:b/>
+        </w:rPr>
         <w:t>Crear una app</w:t>
       </w:r>
       <w:r>
+        <w:rPr>
+          <w:b/>
+        </w:rPr>
         <w:t xml:space="preserve"> donde se trabajara (MVC)</w:t>
       </w:r>
       <w:r>
+        <w:rPr>
+          <w:b/>
+        </w:rPr>
         <w:t>.</w:t>
       </w:r>
     </w:p>
@@ -301,6 +393,68 @@
             <wp:extent cx="7052310" cy="4603115"/>
             <wp:effectExtent l="0" t="0" r="0" b="6985"/>
             <wp:docPr id="1" name="Picture 1"/>
+            <wp:cNvGraphicFramePr>
+              <a:graphicFrameLocks xmlns:a="http://schemas.openxmlformats.org/drawingml/2006/main" noChangeAspect="1"/>
+            </wp:cNvGraphicFramePr>
+            <a:graphic xmlns:a="http://schemas.openxmlformats.org/drawingml/2006/main">
+              <a:graphicData uri="http://schemas.openxmlformats.org/drawingml/2006/picture">
+                <pic:pic xmlns:pic="http://schemas.openxmlformats.org/drawingml/2006/picture">
+                  <pic:nvPicPr>
+                    <pic:cNvPr id="1" name=""/>
+                    <pic:cNvPicPr/>
+                  </pic:nvPicPr>
+                  <pic:blipFill>
+                    <a:blip r:embed="rId5"/>
+                    <a:stretch>
+                      <a:fillRect/>
+                    </a:stretch>
+                  </pic:blipFill>
+                  <pic:spPr>
+                    <a:xfrm>
+                      <a:off x="0" y="0"/>
+                      <a:ext cx="7052310" cy="4603115"/>
+                    </a:xfrm>
+                    <a:prstGeom prst="rect">
+                      <a:avLst/>
+                    </a:prstGeom>
+                  </pic:spPr>
+                </pic:pic>
+              </a:graphicData>
+            </a:graphic>
+          </wp:inline>
+        </w:drawing>
+      </w:r>
+    </w:p>
+    <w:p>
+      <w:pPr>
+        <w:pStyle w:val="ListParagraph"/>
+        <w:numPr>
+          <w:ilvl w:val="0"/>
+          <w:numId w:val="2"/>
+        </w:numPr>
+        <w:rPr>
+          <w:b/>
+        </w:rPr>
+      </w:pPr>
+      <w:r>
+        <w:rPr>
+          <w:b/>
+        </w:rPr>
+        <w:t>Instalar EF.</w:t>
+      </w:r>
+    </w:p>
+    <w:p>
+      <w:r>
+        <w:rPr>
+          <w:noProof/>
+          <w:lang w:eastAsia="es-MX"/>
+        </w:rPr>
+        <w:lastRenderedPageBreak/>
+        <w:drawing>
+          <wp:inline distT="0" distB="0" distL="0" distR="0" wp14:anchorId="079C491C" wp14:editId="1A5A86EB">
+            <wp:extent cx="7052310" cy="3816350"/>
+            <wp:effectExtent l="0" t="0" r="0" b="0"/>
+            <wp:docPr id="3" name="Picture 3"/>
             <wp:cNvGraphicFramePr>
               <a:graphicFrameLocks xmlns:a="http://schemas.openxmlformats.org/drawingml/2006/main" noChangeAspect="1"/>
             </wp:cNvGraphicFramePr>
@@ -320,7 +474,7 @@
                   <pic:spPr>
                     <a:xfrm>
                       <a:off x="0" y="0"/>
-                      <a:ext cx="7052310" cy="4603115"/>
+                      <a:ext cx="7052310" cy="3816350"/>
                     </a:xfrm>
                     <a:prstGeom prst="rect">
                       <a:avLst/>
@@ -340,9 +494,27 @@
           <w:ilvl w:val="0"/>
           <w:numId w:val="2"/>
         </w:numPr>
-      </w:pPr>
-      <w:r>
-        <w:t>Instalar EF.</w:t>
+        <w:rPr>
+          <w:b/>
+        </w:rPr>
+      </w:pPr>
+      <w:r>
+        <w:rPr>
+          <w:b/>
+        </w:rPr>
+        <w:t>Crear las clases para el modelo de la BD a crear</w:t>
+      </w:r>
+      <w:r>
+        <w:rPr>
+          <w:b/>
+        </w:rPr>
+        <w:t xml:space="preserve"> (POCO)</w:t>
+      </w:r>
+      <w:r>
+        <w:rPr>
+          <w:b/>
+        </w:rPr>
+        <w:t>.</w:t>
       </w:r>
     </w:p>
     <w:p>
@@ -351,12 +523,11 @@
           <w:noProof/>
           <w:lang w:eastAsia="es-MX"/>
         </w:rPr>
-        <w:lastRenderedPageBreak/>
         <w:drawing>
-          <wp:inline distT="0" distB="0" distL="0" distR="0" wp14:anchorId="079C491C" wp14:editId="1A5A86EB">
+          <wp:inline distT="0" distB="0" distL="0" distR="0" wp14:anchorId="6AEA1C16" wp14:editId="02432769">
             <wp:extent cx="7052310" cy="3816350"/>
             <wp:effectExtent l="0" t="0" r="0" b="0"/>
-            <wp:docPr id="3" name="Picture 3"/>
+            <wp:docPr id="4" name="Picture 4"/>
             <wp:cNvGraphicFramePr>
               <a:graphicFrameLocks xmlns:a="http://schemas.openxmlformats.org/drawingml/2006/main" noChangeAspect="1"/>
             </wp:cNvGraphicFramePr>
@@ -390,20 +561,58 @@
       </w:r>
     </w:p>
     <w:p>
-      <w:pPr>
-        <w:pStyle w:val="ListParagraph"/>
-        <w:numPr>
-          <w:ilvl w:val="0"/>
-          <w:numId w:val="2"/>
-        </w:numPr>
-      </w:pPr>
-      <w:r>
-        <w:t>Crear las clases para el modelo de la BD a crear</w:t>
-      </w:r>
-      <w:r>
-        <w:t xml:space="preserve"> (POCO)</w:t>
-      </w:r>
-      <w:r>
+      <w:r>
+        <w:t xml:space="preserve">Agregar los atributos </w:t>
+      </w:r>
+      <w:r>
+        <w:t xml:space="preserve">a la clase, con esto se formaran las columnas de la tabla a crear en </w:t>
+      </w:r>
+      <w:r>
+        <w:t>la BD</w:t>
+      </w:r>
+      <w:r>
+        <w:t xml:space="preserve"> y se hace por </w:t>
+      </w:r>
+      <w:proofErr w:type="spellStart"/>
+      <w:r>
+        <w:t>mesio</w:t>
+      </w:r>
+      <w:proofErr w:type="spellEnd"/>
+      <w:r>
+        <w:t xml:space="preserve"> </w:t>
+      </w:r>
+      <w:r>
+        <w:t xml:space="preserve">de </w:t>
+      </w:r>
+      <w:proofErr w:type="spellStart"/>
+      <w:r>
+        <w:rPr>
+          <w:b/>
+        </w:rPr>
+        <w:t>DataAnnotations</w:t>
+      </w:r>
+      <w:proofErr w:type="spellEnd"/>
+      <w:r>
+        <w:t xml:space="preserve"> usando </w:t>
+      </w:r>
+      <w:proofErr w:type="spellStart"/>
+      <w:r>
+        <w:rPr>
+          <w:b/>
+        </w:rPr>
+        <w:t>Fluent</w:t>
+      </w:r>
+      <w:proofErr w:type="spellEnd"/>
+      <w:r>
+        <w:rPr>
+          <w:b/>
+        </w:rPr>
+        <w:t xml:space="preserve"> API</w:t>
+      </w:r>
+      <w:r>
+        <w:rPr>
+          <w:b/>
+        </w:rPr>
         <w:t>.</w:t>
       </w:r>
     </w:p>
@@ -413,11 +622,12 @@
           <w:noProof/>
           <w:lang w:eastAsia="es-MX"/>
         </w:rPr>
+        <w:lastRenderedPageBreak/>
         <w:drawing>
-          <wp:inline distT="0" distB="0" distL="0" distR="0" wp14:anchorId="6AEA1C16" wp14:editId="02432769">
+          <wp:inline distT="0" distB="0" distL="0" distR="0" wp14:anchorId="331DE50C" wp14:editId="38B2D3A7">
             <wp:extent cx="7052310" cy="3816350"/>
             <wp:effectExtent l="0" t="0" r="0" b="0"/>
-            <wp:docPr id="4" name="Picture 4"/>
+            <wp:docPr id="6" name="Picture 6"/>
             <wp:cNvGraphicFramePr>
               <a:graphicFrameLocks xmlns:a="http://schemas.openxmlformats.org/drawingml/2006/main" noChangeAspect="1"/>
             </wp:cNvGraphicFramePr>
@@ -451,42 +661,68 @@
       </w:r>
     </w:p>
     <w:p>
-      <w:r>
-        <w:t xml:space="preserve">Agregar los atributos </w:t>
-      </w:r>
-      <w:r>
-        <w:t xml:space="preserve">a la clase, con esto se formaran las columnas de la tabla a crear en </w:t>
-      </w:r>
-      <w:r>
-        <w:t>la BD</w:t>
-      </w:r>
-      <w:r>
-        <w:t xml:space="preserve"> y se hace por mesio </w:t>
-      </w:r>
-      <w:r>
-        <w:t xml:space="preserve">de </w:t>
-      </w:r>
-      <w:r>
-        <w:rPr>
-          <w:b/>
-        </w:rPr>
-        <w:t>DataAnnotations</w:t>
-      </w:r>
-      <w:r>
-        <w:t xml:space="preserve"> usando </w:t>
-      </w:r>
-      <w:r>
-        <w:rPr>
-          <w:b/>
-        </w:rPr>
-        <w:t>Fluent API</w:t>
-      </w:r>
-      <w:r>
-        <w:rPr>
-          <w:b/>
-        </w:rPr>
-        <w:t>.</w:t>
-      </w:r>
+      <w:pPr>
+        <w:pStyle w:val="ListParagraph"/>
+        <w:numPr>
+          <w:ilvl w:val="0"/>
+          <w:numId w:val="2"/>
+        </w:numPr>
+        <w:rPr>
+          <w:b/>
+        </w:rPr>
+      </w:pPr>
+      <w:r>
+        <w:rPr>
+          <w:b/>
+        </w:rPr>
+        <w:t xml:space="preserve">Crear </w:t>
+      </w:r>
+      <w:r>
+        <w:rPr>
+          <w:b/>
+        </w:rPr>
+        <w:t xml:space="preserve">la clase para el mapeo de datos, heredar </w:t>
+      </w:r>
+      <w:proofErr w:type="spellStart"/>
+      <w:r>
+        <w:rPr>
+          <w:b/>
+        </w:rPr>
+        <w:t>DbConext</w:t>
+      </w:r>
+      <w:proofErr w:type="spellEnd"/>
+      <w:r>
+        <w:rPr>
+          <w:b/>
+        </w:rPr>
+        <w:t xml:space="preserve">, agregar los </w:t>
+      </w:r>
+      <w:proofErr w:type="spellStart"/>
+      <w:r>
+        <w:rPr>
+          <w:b/>
+        </w:rPr>
+        <w:t>DbSet</w:t>
+      </w:r>
+      <w:proofErr w:type="spellEnd"/>
+      <w:r>
+        <w:rPr>
+          <w:b/>
+        </w:rPr>
+        <w:t xml:space="preserve"> y establecer un el constructor la el nombre para el </w:t>
+      </w:r>
+      <w:proofErr w:type="spellStart"/>
+      <w:r>
+        <w:rPr>
+          <w:rFonts w:ascii="Consolas" w:hAnsi="Consolas" w:cs="Consolas"/>
+          <w:b/>
+          <w:color w:val="FF0000"/>
+          <w:sz w:val="19"/>
+          <w:szCs w:val="19"/>
+        </w:rPr>
+        <w:t>connectionString</w:t>
+      </w:r>
+      <w:proofErr w:type="spellEnd"/>
     </w:p>
     <w:p>
       <w:r>
@@ -494,12 +730,11 @@
           <w:noProof/>
           <w:lang w:eastAsia="es-MX"/>
         </w:rPr>
-        <w:lastRenderedPageBreak/>
         <w:drawing>
-          <wp:inline distT="0" distB="0" distL="0" distR="0" wp14:anchorId="331DE50C" wp14:editId="38B2D3A7">
+          <wp:inline distT="0" distB="0" distL="0" distR="0" wp14:anchorId="20BD02DF" wp14:editId="4A7D6E29">
             <wp:extent cx="7052310" cy="3816350"/>
             <wp:effectExtent l="0" t="0" r="0" b="0"/>
-            <wp:docPr id="6" name="Picture 6"/>
+            <wp:docPr id="7" name="Picture 7"/>
             <wp:cNvGraphicFramePr>
               <a:graphicFrameLocks xmlns:a="http://schemas.openxmlformats.org/drawingml/2006/main" noChangeAspect="1"/>
             </wp:cNvGraphicFramePr>
@@ -539,21 +774,29 @@
           <w:ilvl w:val="0"/>
           <w:numId w:val="2"/>
         </w:numPr>
-      </w:pPr>
-      <w:r>
-        <w:t xml:space="preserve">Crear </w:t>
-      </w:r>
-      <w:r>
-        <w:t xml:space="preserve">la clase para el mapeo de datos, heredar DbConext, agregar los DbSet y establecer un el constructor la el nombre para el </w:t>
-      </w:r>
-      <w:r>
-        <w:rPr>
-          <w:rFonts w:ascii="Consolas" w:hAnsi="Consolas" w:cs="Consolas"/>
-          <w:color w:val="FF0000"/>
-          <w:sz w:val="19"/>
-          <w:szCs w:val="19"/>
-        </w:rPr>
-        <w:t>connectionString</w:t>
+        <w:rPr>
+          <w:b/>
+        </w:rPr>
+      </w:pPr>
+      <w:r>
+        <w:rPr>
+          <w:b/>
+        </w:rPr>
+        <w:t>Agregar la cadena de conexión para la BD (</w:t>
+      </w:r>
+      <w:proofErr w:type="spellStart"/>
+      <w:r>
+        <w:rPr>
+          <w:b/>
+        </w:rPr>
+        <w:t>web.config</w:t>
+      </w:r>
+      <w:proofErr w:type="spellEnd"/>
+      <w:r>
+        <w:rPr>
+          <w:b/>
+        </w:rPr>
+        <w:t>).</w:t>
       </w:r>
     </w:p>
     <w:p>
@@ -562,11 +805,12 @@
           <w:noProof/>
           <w:lang w:eastAsia="es-MX"/>
         </w:rPr>
+        <w:lastRenderedPageBreak/>
         <w:drawing>
-          <wp:inline distT="0" distB="0" distL="0" distR="0" wp14:anchorId="20BD02DF" wp14:editId="4A7D6E29">
+          <wp:inline distT="0" distB="0" distL="0" distR="0" wp14:anchorId="4CA2C514" wp14:editId="6689625A">
             <wp:extent cx="7052310" cy="3816350"/>
             <wp:effectExtent l="0" t="0" r="0" b="0"/>
-            <wp:docPr id="7" name="Picture 7"/>
+            <wp:docPr id="8" name="Picture 8"/>
             <wp:cNvGraphicFramePr>
               <a:graphicFrameLocks xmlns:a="http://schemas.openxmlformats.org/drawingml/2006/main" noChangeAspect="1"/>
             </wp:cNvGraphicFramePr>
@@ -606,9 +850,15 @@
           <w:ilvl w:val="0"/>
           <w:numId w:val="2"/>
         </w:numPr>
-      </w:pPr>
-      <w:r>
-        <w:t>Agregar la cadena de conexión para la BD (web.config).</w:t>
+        <w:rPr>
+          <w:b/>
+        </w:rPr>
+      </w:pPr>
+      <w:r>
+        <w:rPr>
+          <w:b/>
+        </w:rPr>
+        <w:t>Agregar un Controlador y las Vistas.</w:t>
       </w:r>
     </w:p>
     <w:p>
@@ -617,12 +867,11 @@
           <w:noProof/>
           <w:lang w:eastAsia="es-MX"/>
         </w:rPr>
-        <w:lastRenderedPageBreak/>
         <w:drawing>
-          <wp:inline distT="0" distB="0" distL="0" distR="0" wp14:anchorId="4CA2C514" wp14:editId="6689625A">
-            <wp:extent cx="7052310" cy="3816350"/>
-            <wp:effectExtent l="0" t="0" r="0" b="0"/>
-            <wp:docPr id="8" name="Picture 8"/>
+          <wp:inline distT="0" distB="0" distL="0" distR="0" wp14:anchorId="6193DF41" wp14:editId="1E8F8F35">
+            <wp:extent cx="7052310" cy="3709670"/>
+            <wp:effectExtent l="0" t="0" r="0" b="5080"/>
+            <wp:docPr id="9" name="Picture 9"/>
             <wp:cNvGraphicFramePr>
               <a:graphicFrameLocks xmlns:a="http://schemas.openxmlformats.org/drawingml/2006/main" noChangeAspect="1"/>
             </wp:cNvGraphicFramePr>
@@ -642,7 +891,7 @@
                   <pic:spPr>
                     <a:xfrm>
                       <a:off x="0" y="0"/>
-                      <a:ext cx="7052310" cy="3816350"/>
+                      <a:ext cx="7052310" cy="3709670"/>
                     </a:xfrm>
                     <a:prstGeom prst="rect">
                       <a:avLst/>
@@ -656,28 +905,17 @@
       </w:r>
     </w:p>
     <w:p>
-      <w:pPr>
-        <w:pStyle w:val="ListParagraph"/>
-        <w:numPr>
-          <w:ilvl w:val="0"/>
-          <w:numId w:val="2"/>
-        </w:numPr>
-      </w:pPr>
-      <w:r>
-        <w:t>Agregar un Controlador y las Vistas.</w:t>
-      </w:r>
-    </w:p>
-    <w:p>
       <w:r>
         <w:rPr>
           <w:noProof/>
           <w:lang w:eastAsia="es-MX"/>
         </w:rPr>
+        <w:lastRenderedPageBreak/>
         <w:drawing>
-          <wp:inline distT="0" distB="0" distL="0" distR="0" wp14:anchorId="6193DF41" wp14:editId="1E8F8F35">
-            <wp:extent cx="7052310" cy="3709670"/>
-            <wp:effectExtent l="0" t="0" r="0" b="5080"/>
-            <wp:docPr id="9" name="Picture 9"/>
+          <wp:inline distT="0" distB="0" distL="0" distR="0" wp14:anchorId="7484A76E" wp14:editId="4277EBB7">
+            <wp:extent cx="5581650" cy="3590925"/>
+            <wp:effectExtent l="0" t="0" r="0" b="9525"/>
+            <wp:docPr id="10" name="Picture 10"/>
             <wp:cNvGraphicFramePr>
               <a:graphicFrameLocks xmlns:a="http://schemas.openxmlformats.org/drawingml/2006/main" noChangeAspect="1"/>
             </wp:cNvGraphicFramePr>
@@ -697,7 +935,7 @@
                   <pic:spPr>
                     <a:xfrm>
                       <a:off x="0" y="0"/>
-                      <a:ext cx="7052310" cy="3709670"/>
+                      <a:ext cx="5581650" cy="3590925"/>
                     </a:xfrm>
                     <a:prstGeom prst="rect">
                       <a:avLst/>
@@ -711,17 +949,34 @@
       </w:r>
     </w:p>
     <w:p>
+      <w:pPr>
+        <w:pStyle w:val="ListParagraph"/>
+        <w:numPr>
+          <w:ilvl w:val="0"/>
+          <w:numId w:val="5"/>
+        </w:numPr>
+        <w:rPr>
+          <w:b/>
+        </w:rPr>
+      </w:pPr>
+      <w:r>
+        <w:rPr>
+          <w:b/>
+        </w:rPr>
+        <w:t>Si sale este error, recompilar.</w:t>
+      </w:r>
+    </w:p>
+    <w:p>
       <w:r>
         <w:rPr>
           <w:noProof/>
           <w:lang w:eastAsia="es-MX"/>
         </w:rPr>
-        <w:lastRenderedPageBreak/>
         <w:drawing>
-          <wp:inline distT="0" distB="0" distL="0" distR="0" wp14:anchorId="7484A76E" wp14:editId="4277EBB7">
-            <wp:extent cx="5581650" cy="3590925"/>
-            <wp:effectExtent l="0" t="0" r="0" b="9525"/>
-            <wp:docPr id="10" name="Picture 10"/>
+          <wp:inline distT="0" distB="0" distL="0" distR="0" wp14:anchorId="22FF201F" wp14:editId="3C672EF0">
+            <wp:extent cx="4419600" cy="1981200"/>
+            <wp:effectExtent l="0" t="0" r="0" b="0"/>
+            <wp:docPr id="11" name="Picture 11"/>
             <wp:cNvGraphicFramePr>
               <a:graphicFrameLocks xmlns:a="http://schemas.openxmlformats.org/drawingml/2006/main" noChangeAspect="1"/>
             </wp:cNvGraphicFramePr>
@@ -741,67 +996,6 @@
                   <pic:spPr>
                     <a:xfrm>
                       <a:off x="0" y="0"/>
-                      <a:ext cx="5581650" cy="3590925"/>
-                    </a:xfrm>
-                    <a:prstGeom prst="rect">
-                      <a:avLst/>
-                    </a:prstGeom>
-                  </pic:spPr>
-                </pic:pic>
-              </a:graphicData>
-            </a:graphic>
-          </wp:inline>
-        </w:drawing>
-      </w:r>
-    </w:p>
-    <w:p>
-      <w:pPr>
-        <w:pStyle w:val="ListParagraph"/>
-        <w:numPr>
-          <w:ilvl w:val="0"/>
-          <w:numId w:val="5"/>
-        </w:numPr>
-        <w:rPr>
-          <w:b/>
-        </w:rPr>
-      </w:pPr>
-      <w:r>
-        <w:rPr>
-          <w:b/>
-        </w:rPr>
-        <w:t>Si sale este error, recompilar.</w:t>
-      </w:r>
-    </w:p>
-    <w:p>
-      <w:r>
-        <w:rPr>
-          <w:noProof/>
-          <w:lang w:eastAsia="es-MX"/>
-        </w:rPr>
-        <w:drawing>
-          <wp:inline distT="0" distB="0" distL="0" distR="0" wp14:anchorId="22FF201F" wp14:editId="3C672EF0">
-            <wp:extent cx="4419600" cy="1981200"/>
-            <wp:effectExtent l="0" t="0" r="0" b="0"/>
-            <wp:docPr id="11" name="Picture 11"/>
-            <wp:cNvGraphicFramePr>
-              <a:graphicFrameLocks xmlns:a="http://schemas.openxmlformats.org/drawingml/2006/main" noChangeAspect="1"/>
-            </wp:cNvGraphicFramePr>
-            <a:graphic xmlns:a="http://schemas.openxmlformats.org/drawingml/2006/main">
-              <a:graphicData uri="http://schemas.openxmlformats.org/drawingml/2006/picture">
-                <pic:pic xmlns:pic="http://schemas.openxmlformats.org/drawingml/2006/picture">
-                  <pic:nvPicPr>
-                    <pic:cNvPr id="1" name=""/>
-                    <pic:cNvPicPr/>
-                  </pic:nvPicPr>
-                  <pic:blipFill>
-                    <a:blip r:embed="rId14"/>
-                    <a:stretch>
-                      <a:fillRect/>
-                    </a:stretch>
-                  </pic:blipFill>
-                  <pic:spPr>
-                    <a:xfrm>
-                      <a:off x="0" y="0"/>
                       <a:ext cx="4419600" cy="1981200"/>
                     </a:xfrm>
                     <a:prstGeom prst="rect">
@@ -840,7 +1034,7 @@
                     </pic:cNvPicPr>
                   </pic:nvPicPr>
                   <pic:blipFill>
-                    <a:blip r:embed="rId15">
+                    <a:blip r:embed="rId14">
                       <a:extLst>
                         <a:ext uri="{28A0092B-C50C-407E-A947-70E740481C1C}">
                           <a14:useLocalDpi xmlns:a14="http://schemas.microsoft.com/office/drawing/2010/main" val="0"/>
@@ -879,8 +1073,14 @@
           <w:ilvl w:val="0"/>
           <w:numId w:val="2"/>
         </w:numPr>
-      </w:pPr>
-      <w:r>
+        <w:rPr>
+          <w:b/>
+        </w:rPr>
+      </w:pPr>
+      <w:r>
+        <w:rPr>
+          <w:b/>
+        </w:rPr>
         <w:t>Ejecutar la app y validar que se cree la TBL en la BD.</w:t>
       </w:r>
     </w:p>
@@ -906,7 +1106,7 @@
                     <pic:cNvPicPr/>
                   </pic:nvPicPr>
                   <pic:blipFill rotWithShape="1">
-                    <a:blip r:embed="rId16"/>
+                    <a:blip r:embed="rId15"/>
                     <a:srcRect b="57025"/>
                     <a:stretch/>
                   </pic:blipFill>
@@ -970,7 +1170,7 @@
                     </pic:cNvPicPr>
                   </pic:nvPicPr>
                   <pic:blipFill>
-                    <a:blip r:embed="rId17">
+                    <a:blip r:embed="rId16">
                       <a:extLst>
                         <a:ext uri="{28A0092B-C50C-407E-A947-70E740481C1C}">
                           <a14:useLocalDpi xmlns:a14="http://schemas.microsoft.com/office/drawing/2010/main" val="0"/>
@@ -1009,8 +1209,14 @@
           <w:ilvl w:val="0"/>
           <w:numId w:val="2"/>
         </w:numPr>
-      </w:pPr>
-      <w:r>
+        <w:rPr>
+          <w:b/>
+        </w:rPr>
+      </w:pPr>
+      <w:r>
+        <w:rPr>
+          <w:b/>
+        </w:rPr>
         <w:t>CRUD</w:t>
       </w:r>
     </w:p>
@@ -1036,7 +1242,7 @@
                     <pic:cNvPicPr/>
                   </pic:nvPicPr>
                   <pic:blipFill rotWithShape="1">
-                    <a:blip r:embed="rId18"/>
+                    <a:blip r:embed="rId17"/>
                     <a:srcRect r="11324" b="46607"/>
                     <a:stretch/>
                   </pic:blipFill>
@@ -1079,10 +1285,7 @@
     <w:p/>
     <w:p/>
     <w:p/>
-    <w:p>
-      <w:bookmarkStart w:id="0" w:name="_GoBack"/>
-      <w:bookmarkEnd w:id="0"/>
-    </w:p>
+    <w:p/>
     <w:p>
       <w:pPr>
         <w:rPr>
@@ -1104,8 +1307,1153 @@
           <w:shd w:val="clear" w:color="auto" w:fill="FFFFFF"/>
         </w:rPr>
         <w:lastRenderedPageBreak/>
+        <w:t>Code First to an Existing Database.</w:t>
+      </w:r>
+    </w:p>
+    <w:p>
+      <w:pPr>
+        <w:shd w:val="clear" w:color="auto" w:fill="FFFFFF"/>
+        <w:spacing w:after="200" w:line="260" w:lineRule="atLeast"/>
+        <w:rPr>
+          <w:rFonts w:ascii="Segoe UI" w:eastAsia="Times New Roman" w:hAnsi="Segoe UI" w:cs="Segoe UI"/>
+          <w:color w:val="000000"/>
+          <w:lang w:eastAsia="es-MX"/>
+        </w:rPr>
+      </w:pPr>
+      <w:proofErr w:type="spellStart"/>
+      <w:r>
+        <w:rPr>
+          <w:rFonts w:ascii="Segoe UI" w:eastAsia="Times New Roman" w:hAnsi="Segoe UI" w:cs="Segoe UI"/>
+          <w:color w:val="000000"/>
+          <w:lang w:eastAsia="es-MX"/>
+        </w:rPr>
+        <w:t>Code</w:t>
+      </w:r>
+      <w:proofErr w:type="spellEnd"/>
+      <w:r>
+        <w:rPr>
+          <w:rFonts w:ascii="Segoe UI" w:eastAsia="Times New Roman" w:hAnsi="Segoe UI" w:cs="Segoe UI"/>
+          <w:color w:val="000000"/>
+          <w:lang w:eastAsia="es-MX"/>
+        </w:rPr>
+        <w:t xml:space="preserve"> </w:t>
+      </w:r>
+      <w:proofErr w:type="spellStart"/>
+      <w:r>
+        <w:rPr>
+          <w:rFonts w:ascii="Segoe UI" w:eastAsia="Times New Roman" w:hAnsi="Segoe UI" w:cs="Segoe UI"/>
+          <w:color w:val="000000"/>
+          <w:lang w:eastAsia="es-MX"/>
+        </w:rPr>
+        <w:t>First</w:t>
+      </w:r>
+      <w:proofErr w:type="spellEnd"/>
+      <w:r>
+        <w:rPr>
+          <w:rFonts w:ascii="Segoe UI" w:eastAsia="Times New Roman" w:hAnsi="Segoe UI" w:cs="Segoe UI"/>
+          <w:color w:val="000000"/>
+          <w:lang w:eastAsia="es-MX"/>
+        </w:rPr>
+        <w:t xml:space="preserve"> también puede trabajar con base de datos existentes, puedes ver más información en </w:t>
+      </w:r>
+      <w:proofErr w:type="spellStart"/>
+      <w:r>
+        <w:fldChar w:fldCharType="begin"/>
+      </w:r>
+      <w:r>
+        <w:instrText xml:space="preserve"> HYPERLINK "http://msdn.microsoft.com/es-es/data/jj200620" </w:instrText>
+      </w:r>
+      <w:r>
+        <w:fldChar w:fldCharType="separate"/>
+      </w:r>
+      <w:r>
+        <w:rPr>
+          <w:rFonts w:ascii="Segoe UI" w:eastAsia="Times New Roman" w:hAnsi="Segoe UI" w:cs="Segoe UI"/>
+          <w:color w:val="0000FF"/>
+          <w:u w:val="single"/>
+          <w:lang w:eastAsia="es-MX"/>
+        </w:rPr>
+        <w:t>Code</w:t>
+      </w:r>
+      <w:proofErr w:type="spellEnd"/>
+      <w:r>
+        <w:rPr>
+          <w:rFonts w:ascii="Segoe UI" w:eastAsia="Times New Roman" w:hAnsi="Segoe UI" w:cs="Segoe UI"/>
+          <w:color w:val="0000FF"/>
+          <w:u w:val="single"/>
+          <w:lang w:eastAsia="es-MX"/>
+        </w:rPr>
+        <w:t xml:space="preserve"> </w:t>
+      </w:r>
+      <w:proofErr w:type="spellStart"/>
+      <w:r>
+        <w:rPr>
+          <w:rFonts w:ascii="Segoe UI" w:eastAsia="Times New Roman" w:hAnsi="Segoe UI" w:cs="Segoe UI"/>
+          <w:color w:val="0000FF"/>
+          <w:u w:val="single"/>
+          <w:lang w:eastAsia="es-MX"/>
+        </w:rPr>
+        <w:t>First</w:t>
+      </w:r>
+      <w:proofErr w:type="spellEnd"/>
+      <w:r>
+        <w:rPr>
+          <w:rFonts w:ascii="Segoe UI" w:eastAsia="Times New Roman" w:hAnsi="Segoe UI" w:cs="Segoe UI"/>
+          <w:color w:val="0000FF"/>
+          <w:u w:val="single"/>
+          <w:lang w:eastAsia="es-MX"/>
+        </w:rPr>
+        <w:t xml:space="preserve"> to </w:t>
+      </w:r>
+      <w:proofErr w:type="spellStart"/>
+      <w:r>
+        <w:rPr>
+          <w:rFonts w:ascii="Segoe UI" w:eastAsia="Times New Roman" w:hAnsi="Segoe UI" w:cs="Segoe UI"/>
+          <w:color w:val="0000FF"/>
+          <w:u w:val="single"/>
+          <w:lang w:eastAsia="es-MX"/>
+        </w:rPr>
+        <w:t>an</w:t>
+      </w:r>
+      <w:proofErr w:type="spellEnd"/>
+      <w:r>
+        <w:rPr>
+          <w:rFonts w:ascii="Segoe UI" w:eastAsia="Times New Roman" w:hAnsi="Segoe UI" w:cs="Segoe UI"/>
+          <w:color w:val="0000FF"/>
+          <w:u w:val="single"/>
+          <w:lang w:eastAsia="es-MX"/>
+        </w:rPr>
+        <w:t xml:space="preserve"> </w:t>
+      </w:r>
+      <w:proofErr w:type="spellStart"/>
+      <w:r>
+        <w:rPr>
+          <w:rFonts w:ascii="Segoe UI" w:eastAsia="Times New Roman" w:hAnsi="Segoe UI" w:cs="Segoe UI"/>
+          <w:color w:val="0000FF"/>
+          <w:u w:val="single"/>
+          <w:lang w:eastAsia="es-MX"/>
+        </w:rPr>
+        <w:t>Existing</w:t>
+      </w:r>
+      <w:proofErr w:type="spellEnd"/>
+      <w:r>
+        <w:rPr>
+          <w:rFonts w:ascii="Segoe UI" w:eastAsia="Times New Roman" w:hAnsi="Segoe UI" w:cs="Segoe UI"/>
+          <w:color w:val="0000FF"/>
+          <w:u w:val="single"/>
+          <w:lang w:eastAsia="es-MX"/>
+        </w:rPr>
+        <w:t xml:space="preserve"> </w:t>
+      </w:r>
+      <w:proofErr w:type="spellStart"/>
+      <w:r>
+        <w:rPr>
+          <w:rFonts w:ascii="Segoe UI" w:eastAsia="Times New Roman" w:hAnsi="Segoe UI" w:cs="Segoe UI"/>
+          <w:color w:val="0000FF"/>
+          <w:u w:val="single"/>
+          <w:lang w:eastAsia="es-MX"/>
+        </w:rPr>
+        <w:t>Database</w:t>
+      </w:r>
+      <w:proofErr w:type="spellEnd"/>
+      <w:r>
+        <w:rPr>
+          <w:rFonts w:ascii="Segoe UI" w:eastAsia="Times New Roman" w:hAnsi="Segoe UI" w:cs="Segoe UI"/>
+          <w:color w:val="0000FF"/>
+          <w:u w:val="single"/>
+          <w:lang w:eastAsia="es-MX"/>
+        </w:rPr>
+        <w:fldChar w:fldCharType="end"/>
+      </w:r>
+      <w:r>
+        <w:rPr>
+          <w:rFonts w:ascii="Segoe UI" w:eastAsia="Times New Roman" w:hAnsi="Segoe UI" w:cs="Segoe UI"/>
+          <w:color w:val="000000"/>
+          <w:lang w:eastAsia="es-MX"/>
+        </w:rPr>
+        <w:t>.</w:t>
+      </w:r>
+    </w:p>
+    <w:p>
+      <w:pPr>
+        <w:rPr>
+          <w:b/>
+        </w:rPr>
+      </w:pPr>
+      <w:r>
+        <w:rPr>
+          <w:b/>
+        </w:rPr>
+        <w:t>Pasos:</w:t>
+      </w:r>
+    </w:p>
+    <w:p>
+      <w:pPr>
+        <w:pStyle w:val="ListParagraph"/>
+        <w:numPr>
+          <w:ilvl w:val="0"/>
+          <w:numId w:val="7"/>
+        </w:numPr>
+        <w:rPr>
+          <w:b/>
+        </w:rPr>
+      </w:pPr>
+      <w:r>
+        <w:rPr>
+          <w:b/>
+        </w:rPr>
+        <w:t>Creamos una tabla en la BD.</w:t>
+      </w:r>
+    </w:p>
+    <w:p>
+      <w:r>
+        <w:rPr>
+          <w:noProof/>
+          <w:lang w:eastAsia="es-MX"/>
+        </w:rPr>
+        <w:drawing>
+          <wp:inline distT="0" distB="0" distL="0" distR="0">
+            <wp:extent cx="3537585" cy="2286000"/>
+            <wp:effectExtent l="76200" t="76200" r="139065" b="133350"/>
+            <wp:docPr id="2" name="Picture 2"/>
+            <wp:cNvGraphicFramePr>
+              <a:graphicFrameLocks xmlns:a="http://schemas.openxmlformats.org/drawingml/2006/main" noChangeAspect="1"/>
+            </wp:cNvGraphicFramePr>
+            <a:graphic xmlns:a="http://schemas.openxmlformats.org/drawingml/2006/main">
+              <a:graphicData uri="http://schemas.openxmlformats.org/drawingml/2006/picture">
+                <pic:pic xmlns:pic="http://schemas.openxmlformats.org/drawingml/2006/picture">
+                  <pic:nvPicPr>
+                    <pic:cNvPr id="0" name="Picture 1"/>
+                    <pic:cNvPicPr>
+                      <a:picLocks noChangeAspect="1" noChangeArrowheads="1"/>
+                    </pic:cNvPicPr>
+                  </pic:nvPicPr>
+                  <pic:blipFill>
+                    <a:blip r:embed="rId18">
+                      <a:extLst>
+                        <a:ext uri="{28A0092B-C50C-407E-A947-70E740481C1C}">
+                          <a14:useLocalDpi xmlns:a14="http://schemas.microsoft.com/office/drawing/2010/main" val="0"/>
+                        </a:ext>
+                      </a:extLst>
+                    </a:blip>
+                    <a:srcRect/>
+                    <a:stretch>
+                      <a:fillRect/>
+                    </a:stretch>
+                  </pic:blipFill>
+                  <pic:spPr bwMode="auto">
+                    <a:xfrm>
+                      <a:off x="0" y="0"/>
+                      <a:ext cx="3537585" cy="2286000"/>
+                    </a:xfrm>
+                    <a:prstGeom prst="rect">
+                      <a:avLst/>
+                    </a:prstGeom>
+                    <a:ln w="38100" cap="sq">
+                      <a:solidFill>
+                        <a:srgbClr val="000000"/>
+                      </a:solidFill>
+                      <a:prstDash val="solid"/>
+                      <a:miter lim="800000"/>
+                    </a:ln>
+                    <a:effectLst>
+                      <a:outerShdw blurRad="50800" dist="38100" dir="2700000" algn="tl" rotWithShape="0">
+                        <a:srgbClr val="000000">
+                          <a:alpha val="43000"/>
+                        </a:srgbClr>
+                      </a:outerShdw>
+                    </a:effectLst>
+                  </pic:spPr>
+                </pic:pic>
+              </a:graphicData>
+            </a:graphic>
+          </wp:inline>
+        </w:drawing>
+      </w:r>
+    </w:p>
+    <w:p>
+      <w:pPr>
+        <w:pStyle w:val="ListParagraph"/>
+        <w:numPr>
+          <w:ilvl w:val="0"/>
+          <w:numId w:val="7"/>
+        </w:numPr>
+        <w:rPr>
+          <w:b/>
+        </w:rPr>
+      </w:pPr>
+      <w:r>
+        <w:rPr>
+          <w:b/>
+        </w:rPr>
+        <w:t>Creamos una</w:t>
+      </w:r>
+      <w:r>
+        <w:rPr>
+          <w:b/>
+        </w:rPr>
+        <w:t xml:space="preserve"> app MVC.</w:t>
+      </w:r>
+    </w:p>
+    <w:p>
+      <w:pPr>
+        <w:pStyle w:val="ListParagraph"/>
+        <w:ind w:left="0"/>
+        <w:rPr>
+          <w:b/>
+        </w:rPr>
+      </w:pPr>
+      <w:r>
+        <w:rPr>
+          <w:b/>
+          <w:noProof/>
+          <w:lang w:eastAsia="es-MX"/>
+        </w:rPr>
+        <w:drawing>
+          <wp:inline distT="0" distB="0" distL="0" distR="0">
+            <wp:extent cx="2558415" cy="2253615"/>
+            <wp:effectExtent l="76200" t="76200" r="127635" b="127635"/>
+            <wp:docPr id="15" name="Picture 15"/>
+            <wp:cNvGraphicFramePr>
+              <a:graphicFrameLocks xmlns:a="http://schemas.openxmlformats.org/drawingml/2006/main" noChangeAspect="1"/>
+            </wp:cNvGraphicFramePr>
+            <a:graphic xmlns:a="http://schemas.openxmlformats.org/drawingml/2006/main">
+              <a:graphicData uri="http://schemas.openxmlformats.org/drawingml/2006/picture">
+                <pic:pic xmlns:pic="http://schemas.openxmlformats.org/drawingml/2006/picture">
+                  <pic:nvPicPr>
+                    <pic:cNvPr id="0" name="Picture 2"/>
+                    <pic:cNvPicPr>
+                      <a:picLocks noChangeAspect="1" noChangeArrowheads="1"/>
+                    </pic:cNvPicPr>
+                  </pic:nvPicPr>
+                  <pic:blipFill>
+                    <a:blip r:embed="rId19">
+                      <a:extLst>
+                        <a:ext uri="{28A0092B-C50C-407E-A947-70E740481C1C}">
+                          <a14:useLocalDpi xmlns:a14="http://schemas.microsoft.com/office/drawing/2010/main" val="0"/>
+                        </a:ext>
+                      </a:extLst>
+                    </a:blip>
+                    <a:srcRect/>
+                    <a:stretch>
+                      <a:fillRect/>
+                    </a:stretch>
+                  </pic:blipFill>
+                  <pic:spPr bwMode="auto">
+                    <a:xfrm>
+                      <a:off x="0" y="0"/>
+                      <a:ext cx="2558415" cy="2253615"/>
+                    </a:xfrm>
+                    <a:prstGeom prst="rect">
+                      <a:avLst/>
+                    </a:prstGeom>
+                    <a:ln w="38100" cap="sq">
+                      <a:solidFill>
+                        <a:srgbClr val="000000"/>
+                      </a:solidFill>
+                      <a:prstDash val="solid"/>
+                      <a:miter lim="800000"/>
+                    </a:ln>
+                    <a:effectLst>
+                      <a:outerShdw blurRad="50800" dist="38100" dir="2700000" algn="tl" rotWithShape="0">
+                        <a:srgbClr val="000000">
+                          <a:alpha val="43000"/>
+                        </a:srgbClr>
+                      </a:outerShdw>
+                    </a:effectLst>
+                  </pic:spPr>
+                </pic:pic>
+              </a:graphicData>
+            </a:graphic>
+          </wp:inline>
+        </w:drawing>
+      </w:r>
+    </w:p>
+    <w:p>
+      <w:pPr>
+        <w:pStyle w:val="ListParagraph"/>
+        <w:numPr>
+          <w:ilvl w:val="0"/>
+          <w:numId w:val="7"/>
+        </w:numPr>
+        <w:rPr>
+          <w:b/>
+        </w:rPr>
+      </w:pPr>
+      <w:r>
+        <w:rPr>
+          <w:b/>
+        </w:rPr>
+        <w:t>Instalamos EF</w:t>
+      </w:r>
+    </w:p>
+    <w:p>
+      <w:pPr>
+        <w:rPr>
+          <w:b/>
+        </w:rPr>
+      </w:pPr>
+      <w:r>
+        <w:rPr>
+          <w:noProof/>
+          <w:lang w:eastAsia="es-MX"/>
+        </w:rPr>
+        <w:lastRenderedPageBreak/>
+        <w:drawing>
+          <wp:inline distT="0" distB="0" distL="0" distR="0" wp14:anchorId="68D02377" wp14:editId="13ED78BB">
+            <wp:extent cx="7052310" cy="3816350"/>
+            <wp:effectExtent l="0" t="0" r="0" b="0"/>
+            <wp:docPr id="18" name="Picture 18"/>
+            <wp:cNvGraphicFramePr>
+              <a:graphicFrameLocks xmlns:a="http://schemas.openxmlformats.org/drawingml/2006/main" noChangeAspect="1"/>
+            </wp:cNvGraphicFramePr>
+            <a:graphic xmlns:a="http://schemas.openxmlformats.org/drawingml/2006/main">
+              <a:graphicData uri="http://schemas.openxmlformats.org/drawingml/2006/picture">
+                <pic:pic xmlns:pic="http://schemas.openxmlformats.org/drawingml/2006/picture">
+                  <pic:nvPicPr>
+                    <pic:cNvPr id="1" name=""/>
+                    <pic:cNvPicPr/>
+                  </pic:nvPicPr>
+                  <pic:blipFill>
+                    <a:blip r:embed="rId6"/>
+                    <a:stretch>
+                      <a:fillRect/>
+                    </a:stretch>
+                  </pic:blipFill>
+                  <pic:spPr>
+                    <a:xfrm>
+                      <a:off x="0" y="0"/>
+                      <a:ext cx="7052310" cy="3816350"/>
+                    </a:xfrm>
+                    <a:prstGeom prst="rect">
+                      <a:avLst/>
+                    </a:prstGeom>
+                  </pic:spPr>
+                </pic:pic>
+              </a:graphicData>
+            </a:graphic>
+          </wp:inline>
+        </w:drawing>
+      </w:r>
+    </w:p>
+    <w:p>
+      <w:pPr>
+        <w:pStyle w:val="ListParagraph"/>
+        <w:numPr>
+          <w:ilvl w:val="0"/>
+          <w:numId w:val="7"/>
+        </w:numPr>
+        <w:rPr>
+          <w:b/>
+        </w:rPr>
+      </w:pPr>
+      <w:r>
+        <w:rPr>
+          <w:b/>
+        </w:rPr>
+        <w:t xml:space="preserve">Agregamos el </w:t>
+      </w:r>
+      <w:r>
+        <w:rPr>
+          <w:b/>
+          <w:bCs/>
+        </w:rPr>
+        <w:t xml:space="preserve">ADO.NET </w:t>
+      </w:r>
+      <w:proofErr w:type="spellStart"/>
+      <w:r>
+        <w:rPr>
+          <w:b/>
+          <w:bCs/>
+        </w:rPr>
+        <w:t>Entity</w:t>
+      </w:r>
+      <w:proofErr w:type="spellEnd"/>
+      <w:r>
+        <w:rPr>
+          <w:b/>
+          <w:bCs/>
+        </w:rPr>
+        <w:t xml:space="preserve"> Data </w:t>
+      </w:r>
+      <w:proofErr w:type="spellStart"/>
+      <w:r>
+        <w:rPr>
+          <w:b/>
+          <w:bCs/>
+        </w:rPr>
+        <w:t>Model</w:t>
+      </w:r>
+      <w:proofErr w:type="spellEnd"/>
+      <w:r>
+        <w:t xml:space="preserve"> </w:t>
+      </w:r>
+      <w:r>
+        <w:rPr>
+          <w:b/>
+        </w:rPr>
+        <w:t>para el mapeo de datos de la tabla.</w:t>
+      </w:r>
+    </w:p>
+    <w:p>
+      <w:pPr>
+        <w:rPr>
+          <w:b/>
+        </w:rPr>
+      </w:pPr>
+      <w:r>
+        <w:rPr>
+          <w:noProof/>
+          <w:lang w:eastAsia="es-MX"/>
+        </w:rPr>
+        <w:drawing>
+          <wp:inline distT="0" distB="0" distL="0" distR="0" wp14:anchorId="603426FB" wp14:editId="3CA9795E">
+            <wp:extent cx="7052310" cy="3319780"/>
+            <wp:effectExtent l="0" t="0" r="0" b="0"/>
+            <wp:docPr id="19" name="Picture 19"/>
+            <wp:cNvGraphicFramePr>
+              <a:graphicFrameLocks xmlns:a="http://schemas.openxmlformats.org/drawingml/2006/main" noChangeAspect="1"/>
+            </wp:cNvGraphicFramePr>
+            <a:graphic xmlns:a="http://schemas.openxmlformats.org/drawingml/2006/main">
+              <a:graphicData uri="http://schemas.openxmlformats.org/drawingml/2006/picture">
+                <pic:pic xmlns:pic="http://schemas.openxmlformats.org/drawingml/2006/picture">
+                  <pic:nvPicPr>
+                    <pic:cNvPr id="1" name=""/>
+                    <pic:cNvPicPr/>
+                  </pic:nvPicPr>
+                  <pic:blipFill>
+                    <a:blip r:embed="rId20"/>
+                    <a:stretch>
+                      <a:fillRect/>
+                    </a:stretch>
+                  </pic:blipFill>
+                  <pic:spPr>
+                    <a:xfrm>
+                      <a:off x="0" y="0"/>
+                      <a:ext cx="7052310" cy="3319780"/>
+                    </a:xfrm>
+                    <a:prstGeom prst="rect">
+                      <a:avLst/>
+                    </a:prstGeom>
+                  </pic:spPr>
+                </pic:pic>
+              </a:graphicData>
+            </a:graphic>
+          </wp:inline>
+        </w:drawing>
+      </w:r>
+    </w:p>
+    <w:p>
+      <w:pPr>
+        <w:rPr>
+          <w:b/>
+        </w:rPr>
+      </w:pPr>
+      <w:r>
+        <w:rPr>
+          <w:noProof/>
+          <w:lang w:eastAsia="es-MX"/>
+        </w:rPr>
+        <w:lastRenderedPageBreak/>
+        <w:drawing>
+          <wp:inline distT="0" distB="0" distL="0" distR="0" wp14:anchorId="29EE3007" wp14:editId="68504FFB">
+            <wp:extent cx="5800725" cy="5210175"/>
+            <wp:effectExtent l="0" t="0" r="9525" b="9525"/>
+            <wp:docPr id="20" name="Picture 20"/>
+            <wp:cNvGraphicFramePr>
+              <a:graphicFrameLocks xmlns:a="http://schemas.openxmlformats.org/drawingml/2006/main" noChangeAspect="1"/>
+            </wp:cNvGraphicFramePr>
+            <a:graphic xmlns:a="http://schemas.openxmlformats.org/drawingml/2006/main">
+              <a:graphicData uri="http://schemas.openxmlformats.org/drawingml/2006/picture">
+                <pic:pic xmlns:pic="http://schemas.openxmlformats.org/drawingml/2006/picture">
+                  <pic:nvPicPr>
+                    <pic:cNvPr id="1" name=""/>
+                    <pic:cNvPicPr/>
+                  </pic:nvPicPr>
+                  <pic:blipFill>
+                    <a:blip r:embed="rId21"/>
+                    <a:stretch>
+                      <a:fillRect/>
+                    </a:stretch>
+                  </pic:blipFill>
+                  <pic:spPr>
+                    <a:xfrm>
+                      <a:off x="0" y="0"/>
+                      <a:ext cx="5800725" cy="5210175"/>
+                    </a:xfrm>
+                    <a:prstGeom prst="rect">
+                      <a:avLst/>
+                    </a:prstGeom>
+                  </pic:spPr>
+                </pic:pic>
+              </a:graphicData>
+            </a:graphic>
+          </wp:inline>
+        </w:drawing>
+      </w:r>
+    </w:p>
+    <w:p>
+      <w:pPr>
+        <w:rPr>
+          <w:b/>
+        </w:rPr>
+      </w:pPr>
+      <w:r>
+        <w:rPr>
+          <w:noProof/>
+          <w:lang w:eastAsia="es-MX"/>
+        </w:rPr>
+        <w:lastRenderedPageBreak/>
+        <w:drawing>
+          <wp:inline distT="0" distB="0" distL="0" distR="0" wp14:anchorId="14BDF56D" wp14:editId="092BDC34">
+            <wp:extent cx="5800725" cy="5210175"/>
+            <wp:effectExtent l="0" t="0" r="9525" b="9525"/>
+            <wp:docPr id="21" name="Picture 21"/>
+            <wp:cNvGraphicFramePr>
+              <a:graphicFrameLocks xmlns:a="http://schemas.openxmlformats.org/drawingml/2006/main" noChangeAspect="1"/>
+            </wp:cNvGraphicFramePr>
+            <a:graphic xmlns:a="http://schemas.openxmlformats.org/drawingml/2006/main">
+              <a:graphicData uri="http://schemas.openxmlformats.org/drawingml/2006/picture">
+                <pic:pic xmlns:pic="http://schemas.openxmlformats.org/drawingml/2006/picture">
+                  <pic:nvPicPr>
+                    <pic:cNvPr id="1" name=""/>
+                    <pic:cNvPicPr/>
+                  </pic:nvPicPr>
+                  <pic:blipFill>
+                    <a:blip r:embed="rId22"/>
+                    <a:stretch>
+                      <a:fillRect/>
+                    </a:stretch>
+                  </pic:blipFill>
+                  <pic:spPr>
+                    <a:xfrm>
+                      <a:off x="0" y="0"/>
+                      <a:ext cx="5800725" cy="5210175"/>
+                    </a:xfrm>
+                    <a:prstGeom prst="rect">
+                      <a:avLst/>
+                    </a:prstGeom>
+                  </pic:spPr>
+                </pic:pic>
+              </a:graphicData>
+            </a:graphic>
+          </wp:inline>
+        </w:drawing>
+      </w:r>
+    </w:p>
+    <w:p>
+      <w:pPr>
+        <w:rPr>
+          <w:b/>
+        </w:rPr>
+      </w:pPr>
+      <w:r>
+        <w:rPr>
+          <w:b/>
+        </w:rPr>
+        <w:t>Seleccionamos la tabla a agregar.</w:t>
+      </w:r>
+    </w:p>
+    <w:p>
+      <w:pPr>
+        <w:rPr>
+          <w:b/>
+        </w:rPr>
+      </w:pPr>
+      <w:r>
+        <w:rPr>
+          <w:noProof/>
+          <w:lang w:eastAsia="es-MX"/>
+        </w:rPr>
+        <w:lastRenderedPageBreak/>
+        <w:drawing>
+          <wp:inline distT="0" distB="0" distL="0" distR="0" wp14:anchorId="4781DA75" wp14:editId="47E8EB4A">
+            <wp:extent cx="5800725" cy="5210175"/>
+            <wp:effectExtent l="0" t="0" r="9525" b="9525"/>
+            <wp:docPr id="22" name="Picture 22"/>
+            <wp:cNvGraphicFramePr>
+              <a:graphicFrameLocks xmlns:a="http://schemas.openxmlformats.org/drawingml/2006/main" noChangeAspect="1"/>
+            </wp:cNvGraphicFramePr>
+            <a:graphic xmlns:a="http://schemas.openxmlformats.org/drawingml/2006/main">
+              <a:graphicData uri="http://schemas.openxmlformats.org/drawingml/2006/picture">
+                <pic:pic xmlns:pic="http://schemas.openxmlformats.org/drawingml/2006/picture">
+                  <pic:nvPicPr>
+                    <pic:cNvPr id="1" name=""/>
+                    <pic:cNvPicPr/>
+                  </pic:nvPicPr>
+                  <pic:blipFill>
+                    <a:blip r:embed="rId23"/>
+                    <a:stretch>
+                      <a:fillRect/>
+                    </a:stretch>
+                  </pic:blipFill>
+                  <pic:spPr>
+                    <a:xfrm>
+                      <a:off x="0" y="0"/>
+                      <a:ext cx="5800725" cy="5210175"/>
+                    </a:xfrm>
+                    <a:prstGeom prst="rect">
+                      <a:avLst/>
+                    </a:prstGeom>
+                  </pic:spPr>
+                </pic:pic>
+              </a:graphicData>
+            </a:graphic>
+          </wp:inline>
+        </w:drawing>
+      </w:r>
+    </w:p>
+    <w:p>
+      <w:pPr>
+        <w:pStyle w:val="ListParagraph"/>
+        <w:numPr>
+          <w:ilvl w:val="0"/>
+          <w:numId w:val="7"/>
+        </w:numPr>
+        <w:rPr>
+          <w:b/>
+        </w:rPr>
+      </w:pPr>
+      <w:r>
+        <w:rPr>
+          <w:b/>
+        </w:rPr>
+        <w:t>Agregar un Controlador y las Vistas.</w:t>
+      </w:r>
+    </w:p>
+    <w:p>
+      <w:pPr>
+        <w:rPr>
+          <w:b/>
+        </w:rPr>
+      </w:pPr>
+      <w:r>
+        <w:rPr>
+          <w:noProof/>
+          <w:lang w:eastAsia="es-MX"/>
+        </w:rPr>
+        <w:lastRenderedPageBreak/>
+        <w:drawing>
+          <wp:inline distT="0" distB="0" distL="0" distR="0" wp14:anchorId="25A1367F" wp14:editId="7D4601C3">
+            <wp:extent cx="7052310" cy="3776980"/>
+            <wp:effectExtent l="0" t="0" r="0" b="0"/>
+            <wp:docPr id="23" name="Picture 23"/>
+            <wp:cNvGraphicFramePr>
+              <a:graphicFrameLocks xmlns:a="http://schemas.openxmlformats.org/drawingml/2006/main" noChangeAspect="1"/>
+            </wp:cNvGraphicFramePr>
+            <a:graphic xmlns:a="http://schemas.openxmlformats.org/drawingml/2006/main">
+              <a:graphicData uri="http://schemas.openxmlformats.org/drawingml/2006/picture">
+                <pic:pic xmlns:pic="http://schemas.openxmlformats.org/drawingml/2006/picture">
+                  <pic:nvPicPr>
+                    <pic:cNvPr id="1" name=""/>
+                    <pic:cNvPicPr/>
+                  </pic:nvPicPr>
+                  <pic:blipFill>
+                    <a:blip r:embed="rId24"/>
+                    <a:stretch>
+                      <a:fillRect/>
+                    </a:stretch>
+                  </pic:blipFill>
+                  <pic:spPr>
+                    <a:xfrm>
+                      <a:off x="0" y="0"/>
+                      <a:ext cx="7052310" cy="3776980"/>
+                    </a:xfrm>
+                    <a:prstGeom prst="rect">
+                      <a:avLst/>
+                    </a:prstGeom>
+                  </pic:spPr>
+                </pic:pic>
+              </a:graphicData>
+            </a:graphic>
+          </wp:inline>
+        </w:drawing>
+      </w:r>
+    </w:p>
+    <w:p>
+      <w:pPr>
+        <w:rPr>
+          <w:b/>
+        </w:rPr>
+      </w:pPr>
+      <w:r>
+        <w:rPr>
+          <w:noProof/>
+          <w:lang w:eastAsia="es-MX"/>
+        </w:rPr>
+        <w:drawing>
+          <wp:inline distT="0" distB="0" distL="0" distR="0" wp14:anchorId="348A4FAD" wp14:editId="28895D9C">
+            <wp:extent cx="5581650" cy="3590925"/>
+            <wp:effectExtent l="0" t="0" r="0" b="9525"/>
+            <wp:docPr id="24" name="Picture 24"/>
+            <wp:cNvGraphicFramePr>
+              <a:graphicFrameLocks xmlns:a="http://schemas.openxmlformats.org/drawingml/2006/main" noChangeAspect="1"/>
+            </wp:cNvGraphicFramePr>
+            <a:graphic xmlns:a="http://schemas.openxmlformats.org/drawingml/2006/main">
+              <a:graphicData uri="http://schemas.openxmlformats.org/drawingml/2006/picture">
+                <pic:pic xmlns:pic="http://schemas.openxmlformats.org/drawingml/2006/picture">
+                  <pic:nvPicPr>
+                    <pic:cNvPr id="1" name=""/>
+                    <pic:cNvPicPr/>
+                  </pic:nvPicPr>
+                  <pic:blipFill>
+                    <a:blip r:embed="rId25"/>
+                    <a:stretch>
+                      <a:fillRect/>
+                    </a:stretch>
+                  </pic:blipFill>
+                  <pic:spPr>
+                    <a:xfrm>
+                      <a:off x="0" y="0"/>
+                      <a:ext cx="5581650" cy="3590925"/>
+                    </a:xfrm>
+                    <a:prstGeom prst="rect">
+                      <a:avLst/>
+                    </a:prstGeom>
+                  </pic:spPr>
+                </pic:pic>
+              </a:graphicData>
+            </a:graphic>
+          </wp:inline>
+        </w:drawing>
+      </w:r>
+    </w:p>
+    <w:p>
+      <w:pPr>
+        <w:rPr>
+          <w:b/>
+        </w:rPr>
+      </w:pPr>
+      <w:r>
+        <w:rPr>
+          <w:noProof/>
+          <w:lang w:eastAsia="es-MX"/>
+        </w:rPr>
+        <w:lastRenderedPageBreak/>
+        <w:drawing>
+          <wp:inline distT="0" distB="0" distL="0" distR="0" wp14:anchorId="53691B5B" wp14:editId="46FB7976">
+            <wp:extent cx="7052310" cy="3816350"/>
+            <wp:effectExtent l="0" t="0" r="0" b="0"/>
+            <wp:docPr id="26" name="Picture 26"/>
+            <wp:cNvGraphicFramePr>
+              <a:graphicFrameLocks xmlns:a="http://schemas.openxmlformats.org/drawingml/2006/main" noChangeAspect="1"/>
+            </wp:cNvGraphicFramePr>
+            <a:graphic xmlns:a="http://schemas.openxmlformats.org/drawingml/2006/main">
+              <a:graphicData uri="http://schemas.openxmlformats.org/drawingml/2006/picture">
+                <pic:pic xmlns:pic="http://schemas.openxmlformats.org/drawingml/2006/picture">
+                  <pic:nvPicPr>
+                    <pic:cNvPr id="1" name=""/>
+                    <pic:cNvPicPr/>
+                  </pic:nvPicPr>
+                  <pic:blipFill>
+                    <a:blip r:embed="rId26"/>
+                    <a:stretch>
+                      <a:fillRect/>
+                    </a:stretch>
+                  </pic:blipFill>
+                  <pic:spPr>
+                    <a:xfrm>
+                      <a:off x="0" y="0"/>
+                      <a:ext cx="7052310" cy="3816350"/>
+                    </a:xfrm>
+                    <a:prstGeom prst="rect">
+                      <a:avLst/>
+                    </a:prstGeom>
+                  </pic:spPr>
+                </pic:pic>
+              </a:graphicData>
+            </a:graphic>
+          </wp:inline>
+        </w:drawing>
+      </w:r>
+    </w:p>
+    <w:p>
+      <w:pPr>
+        <w:pStyle w:val="ListParagraph"/>
+        <w:numPr>
+          <w:ilvl w:val="0"/>
+          <w:numId w:val="7"/>
+        </w:numPr>
+        <w:rPr>
+          <w:b/>
+        </w:rPr>
+      </w:pPr>
+      <w:r>
+        <w:rPr>
+          <w:b/>
+        </w:rPr>
+        <w:t>Ejecutamos la aplicación y verificamos el CRUD.</w:t>
+      </w:r>
+    </w:p>
+    <w:p>
+      <w:pPr>
+        <w:rPr>
+          <w:b/>
+        </w:rPr>
+      </w:pPr>
+      <w:r>
+        <w:rPr>
+          <w:noProof/>
+          <w:lang w:eastAsia="es-MX"/>
+        </w:rPr>
+        <w:drawing>
+          <wp:inline distT="0" distB="0" distL="0" distR="0" wp14:anchorId="6EEDB49A" wp14:editId="1EFB4B4D">
+            <wp:extent cx="6324600" cy="1676400"/>
+            <wp:effectExtent l="76200" t="76200" r="133350" b="133350"/>
+            <wp:docPr id="28" name="Picture 28"/>
+            <wp:cNvGraphicFramePr>
+              <a:graphicFrameLocks xmlns:a="http://schemas.openxmlformats.org/drawingml/2006/main" noChangeAspect="1"/>
+            </wp:cNvGraphicFramePr>
+            <a:graphic xmlns:a="http://schemas.openxmlformats.org/drawingml/2006/main">
+              <a:graphicData uri="http://schemas.openxmlformats.org/drawingml/2006/picture">
+                <pic:pic xmlns:pic="http://schemas.openxmlformats.org/drawingml/2006/picture">
+                  <pic:nvPicPr>
+                    <pic:cNvPr id="1" name=""/>
+                    <pic:cNvPicPr/>
+                  </pic:nvPicPr>
+                  <pic:blipFill rotWithShape="1">
+                    <a:blip r:embed="rId27"/>
+                    <a:srcRect r="10319" b="55593"/>
+                    <a:stretch/>
+                  </pic:blipFill>
+                  <pic:spPr bwMode="auto">
+                    <a:xfrm>
+                      <a:off x="0" y="0"/>
+                      <a:ext cx="6324600" cy="1676400"/>
+                    </a:xfrm>
+                    <a:prstGeom prst="rect">
+                      <a:avLst/>
+                    </a:prstGeom>
+                    <a:ln w="38100" cap="sq">
+                      <a:solidFill>
+                        <a:srgbClr val="000000"/>
+                      </a:solidFill>
+                      <a:prstDash val="solid"/>
+                      <a:miter lim="800000"/>
+                    </a:ln>
+                    <a:effectLst>
+                      <a:outerShdw blurRad="50800" dist="38100" dir="2700000" algn="tl" rotWithShape="0">
+                        <a:srgbClr val="000000">
+                          <a:alpha val="43000"/>
+                        </a:srgbClr>
+                      </a:outerShdw>
+                    </a:effectLst>
+                    <a:extLst>
+                      <a:ext uri="{53640926-AAD7-44D8-BBD7-CCE9431645EC}">
+                        <a14:shadowObscured xmlns:a14="http://schemas.microsoft.com/office/drawing/2010/main"/>
+                      </a:ext>
+                    </a:extLst>
+                  </pic:spPr>
+                </pic:pic>
+              </a:graphicData>
+            </a:graphic>
+          </wp:inline>
+        </w:drawing>
+      </w:r>
+    </w:p>
+    <w:p>
+      <w:pPr>
+        <w:rPr>
+          <w:b/>
+        </w:rPr>
+      </w:pPr>
+      <w:bookmarkStart w:id="0" w:name="_GoBack"/>
+      <w:r>
+        <w:rPr>
+          <w:noProof/>
+          <w:lang w:eastAsia="es-MX"/>
+        </w:rPr>
+        <w:drawing>
+          <wp:inline distT="0" distB="0" distL="0" distR="0" wp14:anchorId="14291742" wp14:editId="076DEEB6">
+            <wp:extent cx="6321970" cy="2557780"/>
+            <wp:effectExtent l="76200" t="76200" r="136525" b="128270"/>
+            <wp:docPr id="30" name="Picture 30"/>
+            <wp:cNvGraphicFramePr>
+              <a:graphicFrameLocks xmlns:a="http://schemas.openxmlformats.org/drawingml/2006/main" noChangeAspect="1"/>
+            </wp:cNvGraphicFramePr>
+            <a:graphic xmlns:a="http://schemas.openxmlformats.org/drawingml/2006/main">
+              <a:graphicData uri="http://schemas.openxmlformats.org/drawingml/2006/picture">
+                <pic:pic xmlns:pic="http://schemas.openxmlformats.org/drawingml/2006/picture">
+                  <pic:nvPicPr>
+                    <pic:cNvPr id="1" name=""/>
+                    <pic:cNvPicPr/>
+                  </pic:nvPicPr>
+                  <pic:blipFill rotWithShape="1">
+                    <a:blip r:embed="rId28"/>
+                    <a:srcRect l="10343" b="32236"/>
+                    <a:stretch/>
+                  </pic:blipFill>
+                  <pic:spPr bwMode="auto">
+                    <a:xfrm>
+                      <a:off x="0" y="0"/>
+                      <a:ext cx="6322865" cy="2558142"/>
+                    </a:xfrm>
+                    <a:prstGeom prst="rect">
+                      <a:avLst/>
+                    </a:prstGeom>
+                    <a:ln w="38100" cap="sq">
+                      <a:solidFill>
+                        <a:srgbClr val="000000"/>
+                      </a:solidFill>
+                      <a:prstDash val="solid"/>
+                      <a:miter lim="800000"/>
+                    </a:ln>
+                    <a:effectLst>
+                      <a:outerShdw blurRad="50800" dist="38100" dir="2700000" algn="tl" rotWithShape="0">
+                        <a:srgbClr val="000000">
+                          <a:alpha val="43000"/>
+                        </a:srgbClr>
+                      </a:outerShdw>
+                    </a:effectLst>
+                    <a:extLst>
+                      <a:ext uri="{53640926-AAD7-44D8-BBD7-CCE9431645EC}">
+                        <a14:shadowObscured xmlns:a14="http://schemas.microsoft.com/office/drawing/2010/main"/>
+                      </a:ext>
+                    </a:extLst>
+                  </pic:spPr>
+                </pic:pic>
+              </a:graphicData>
+            </a:graphic>
+          </wp:inline>
+        </w:drawing>
+      </w:r>
+      <w:bookmarkEnd w:id="0"/>
+    </w:p>
+    <w:p>
+      <w:pPr>
+        <w:pStyle w:val="ListParagraph"/>
+        <w:numPr>
+          <w:ilvl w:val="0"/>
+          <w:numId w:val="7"/>
+        </w:numPr>
+        <w:rPr>
+          <w:b/>
+        </w:rPr>
+      </w:pPr>
+      <w:r>
+        <w:rPr>
+          <w:b/>
+        </w:rPr>
+        <w:t>CRUD</w:t>
+      </w:r>
+    </w:p>
+    <w:p>
+      <w:pPr>
+        <w:rPr>
+          <w:b/>
+        </w:rPr>
+      </w:pPr>
+    </w:p>
+    <w:p>
+      <w:pPr>
+        <w:rPr>
+          <w:b/>
+        </w:rPr>
+      </w:pPr>
+    </w:p>
+    <w:p>
+      <w:pPr>
+        <w:rPr>
+          <w:b/>
+        </w:rPr>
+      </w:pPr>
+    </w:p>
+    <w:p>
+      <w:pPr>
+        <w:rPr>
+          <w:b/>
+        </w:rPr>
+      </w:pPr>
+    </w:p>
+    <w:p/>
+    <w:p/>
+    <w:p/>
+    <w:p/>
+    <w:p/>
+    <w:p/>
+    <w:p/>
+    <w:p/>
+    <w:p/>
+    <w:p/>
+    <w:p/>
+    <w:p/>
+    <w:p/>
+    <w:p/>
+    <w:p/>
+    <w:p/>
+    <w:p/>
+    <w:p/>
+    <w:p/>
+    <w:p/>
+    <w:p/>
+    <w:p/>
+    <w:p/>
+    <w:p/>
+    <w:p/>
+    <w:p/>
+    <w:p/>
+    <w:p/>
+    <w:p/>
+    <w:p/>
+    <w:p/>
+    <w:p/>
+    <w:p/>
+    <w:p/>
+    <w:p/>
+    <w:p/>
+    <w:p/>
+    <w:p/>
+    <w:p/>
+    <w:p/>
+    <w:p/>
+    <w:p/>
+    <w:p/>
+    <w:p/>
+    <w:p/>
+    <w:p/>
+    <w:p/>
+    <w:p/>
+    <w:p/>
+    <w:p/>
+    <w:p/>
+    <w:p/>
+    <w:p/>
+    <w:p/>
+    <w:p/>
+    <w:p/>
+    <w:p/>
+    <w:p/>
+    <w:p/>
+    <w:p/>
+    <w:p/>
+    <w:p/>
+    <w:p/>
+    <w:p>
+      <w:pPr>
+        <w:rPr>
+          <w:rStyle w:val="Strong"/>
+          <w:rFonts w:ascii="Georgia" w:hAnsi="Georgia"/>
+          <w:color w:val="333333"/>
+          <w:sz w:val="30"/>
+          <w:szCs w:val="30"/>
+          <w:shd w:val="clear" w:color="auto" w:fill="FFFFFF"/>
+        </w:rPr>
+      </w:pPr>
+      <w:proofErr w:type="spellStart"/>
+      <w:proofErr w:type="gramStart"/>
+      <w:r>
+        <w:rPr>
+          <w:rStyle w:val="Strong"/>
+          <w:rFonts w:ascii="Georgia" w:hAnsi="Georgia"/>
+          <w:color w:val="333333"/>
+          <w:sz w:val="30"/>
+          <w:szCs w:val="30"/>
+          <w:shd w:val="clear" w:color="auto" w:fill="FFFFFF"/>
+        </w:rPr>
         <w:t>enable-migrations</w:t>
       </w:r>
+      <w:proofErr w:type="spellEnd"/>
+      <w:proofErr w:type="gramEnd"/>
     </w:p>
     <w:p>
       <w:pPr>
@@ -1127,7 +2475,103 @@
           <w:sz w:val="19"/>
           <w:szCs w:val="19"/>
         </w:rPr>
-        <w:t>Se habilitara la migración para cambiar el tipo de dato del campo Telefono de la tabla TBL_Alumno de int a nvarchar.</w:t>
+        <w:t xml:space="preserve">Se habilitara la migración para cambiar el tipo de dato del campo </w:t>
+      </w:r>
+      <w:proofErr w:type="spellStart"/>
+      <w:r>
+        <w:rPr>
+          <w:rFonts w:ascii="Consolas" w:hAnsi="Consolas" w:cs="Consolas"/>
+          <w:b/>
+          <w:bCs/>
+          <w:color w:val="000000"/>
+          <w:sz w:val="19"/>
+          <w:szCs w:val="19"/>
+        </w:rPr>
+        <w:t>Telefono</w:t>
+      </w:r>
+      <w:proofErr w:type="spellEnd"/>
+      <w:r>
+        <w:rPr>
+          <w:rFonts w:ascii="Consolas" w:hAnsi="Consolas" w:cs="Consolas"/>
+          <w:b/>
+          <w:bCs/>
+          <w:color w:val="000000"/>
+          <w:sz w:val="19"/>
+          <w:szCs w:val="19"/>
+        </w:rPr>
+        <w:t xml:space="preserve"> de la tabla </w:t>
+      </w:r>
+      <w:proofErr w:type="spellStart"/>
+      <w:r>
+        <w:rPr>
+          <w:rFonts w:ascii="Consolas" w:hAnsi="Consolas" w:cs="Consolas"/>
+          <w:b/>
+          <w:bCs/>
+          <w:color w:val="000000"/>
+          <w:sz w:val="19"/>
+          <w:szCs w:val="19"/>
+        </w:rPr>
+        <w:t>TBL_Alumno</w:t>
+      </w:r>
+      <w:proofErr w:type="spellEnd"/>
+      <w:r>
+        <w:rPr>
+          <w:rFonts w:ascii="Consolas" w:hAnsi="Consolas" w:cs="Consolas"/>
+          <w:b/>
+          <w:bCs/>
+          <w:color w:val="000000"/>
+          <w:sz w:val="19"/>
+          <w:szCs w:val="19"/>
+        </w:rPr>
+        <w:t xml:space="preserve"> de </w:t>
+      </w:r>
+      <w:proofErr w:type="spellStart"/>
+      <w:r>
+        <w:rPr>
+          <w:rFonts w:ascii="Consolas" w:hAnsi="Consolas" w:cs="Consolas"/>
+          <w:b/>
+          <w:bCs/>
+          <w:color w:val="000000"/>
+          <w:sz w:val="19"/>
+          <w:szCs w:val="19"/>
+        </w:rPr>
+        <w:t>int</w:t>
+      </w:r>
+      <w:proofErr w:type="spellEnd"/>
+      <w:r>
+        <w:rPr>
+          <w:rFonts w:ascii="Consolas" w:hAnsi="Consolas" w:cs="Consolas"/>
+          <w:b/>
+          <w:bCs/>
+          <w:color w:val="000000"/>
+          <w:sz w:val="19"/>
+          <w:szCs w:val="19"/>
+        </w:rPr>
+        <w:t xml:space="preserve"> a </w:t>
+      </w:r>
+      <w:proofErr w:type="spellStart"/>
+      <w:r>
+        <w:rPr>
+          <w:rFonts w:ascii="Consolas" w:hAnsi="Consolas" w:cs="Consolas"/>
+          <w:b/>
+          <w:bCs/>
+          <w:color w:val="000000"/>
+          <w:sz w:val="19"/>
+          <w:szCs w:val="19"/>
+        </w:rPr>
+        <w:t>nvarchar</w:t>
+      </w:r>
+      <w:proofErr w:type="spellEnd"/>
+      <w:r>
+        <w:rPr>
+          <w:rFonts w:ascii="Consolas" w:hAnsi="Consolas" w:cs="Consolas"/>
+          <w:b/>
+          <w:bCs/>
+          <w:color w:val="000000"/>
+          <w:sz w:val="19"/>
+          <w:szCs w:val="19"/>
+        </w:rPr>
+        <w:t>.</w:t>
       </w:r>
     </w:p>
     <w:p>
@@ -1203,7 +2647,55 @@
           <w:highlight w:val="yellow"/>
           <w:lang w:val="en-US"/>
         </w:rPr>
-        <w:t>Detected database created with a database initializer. Scaffolded migration '201707160930254_InitialCreate' corresponding to existing database. To use an automatic migration instead, delete the Migrations folder and re-run Enable-Migrations specifying the -EnableAutomaticMigrations parameter.</w:t>
+        <w:t xml:space="preserve">Detected database created with a database initializer. </w:t>
+      </w:r>
+      <w:proofErr w:type="spellStart"/>
+      <w:r>
+        <w:rPr>
+          <w:rFonts w:ascii="Consolas" w:hAnsi="Consolas" w:cs="Consolas"/>
+          <w:color w:val="000000"/>
+          <w:sz w:val="19"/>
+          <w:szCs w:val="19"/>
+          <w:highlight w:val="yellow"/>
+          <w:lang w:val="en-US"/>
+        </w:rPr>
+        <w:t>Scaffolded</w:t>
+      </w:r>
+      <w:proofErr w:type="spellEnd"/>
+      <w:r>
+        <w:rPr>
+          <w:rFonts w:ascii="Consolas" w:hAnsi="Consolas" w:cs="Consolas"/>
+          <w:color w:val="000000"/>
+          <w:sz w:val="19"/>
+          <w:szCs w:val="19"/>
+          <w:highlight w:val="yellow"/>
+          <w:lang w:val="en-US"/>
+        </w:rPr>
+        <w:t xml:space="preserve"> migration '201707160930254_InitialCreate' corresponding to existing database. To use an automatic migration instead, delete the Migrations folder and re-run Enable-Migrations specifying the -</w:t>
+      </w:r>
+      <w:proofErr w:type="spellStart"/>
+      <w:r>
+        <w:rPr>
+          <w:rFonts w:ascii="Consolas" w:hAnsi="Consolas" w:cs="Consolas"/>
+          <w:color w:val="000000"/>
+          <w:sz w:val="19"/>
+          <w:szCs w:val="19"/>
+          <w:highlight w:val="yellow"/>
+          <w:lang w:val="en-US"/>
+        </w:rPr>
+        <w:t>EnableAutomaticMigrations</w:t>
+      </w:r>
+      <w:proofErr w:type="spellEnd"/>
+      <w:r>
+        <w:rPr>
+          <w:rFonts w:ascii="Consolas" w:hAnsi="Consolas" w:cs="Consolas"/>
+          <w:color w:val="000000"/>
+          <w:sz w:val="19"/>
+          <w:szCs w:val="19"/>
+          <w:highlight w:val="yellow"/>
+          <w:lang w:val="en-US"/>
+        </w:rPr>
+        <w:t xml:space="preserve"> parameter.</w:t>
       </w:r>
     </w:p>
     <w:p>
@@ -1226,7 +2718,29 @@
           <w:szCs w:val="19"/>
           <w:lang w:val="en-US"/>
         </w:rPr>
-        <w:t>Code First Migrations enabled for project CodeFirts.</w:t>
+        <w:t xml:space="preserve">Code First Migrations enabled for project </w:t>
+      </w:r>
+      <w:proofErr w:type="spellStart"/>
+      <w:r>
+        <w:rPr>
+          <w:rFonts w:ascii="Consolas" w:hAnsi="Consolas" w:cs="Consolas"/>
+          <w:color w:val="000000"/>
+          <w:sz w:val="19"/>
+          <w:szCs w:val="19"/>
+          <w:lang w:val="en-US"/>
+        </w:rPr>
+        <w:t>CodeFirts</w:t>
+      </w:r>
+      <w:proofErr w:type="spellEnd"/>
+      <w:r>
+        <w:rPr>
+          <w:rFonts w:ascii="Consolas" w:hAnsi="Consolas" w:cs="Consolas"/>
+          <w:color w:val="000000"/>
+          <w:sz w:val="19"/>
+          <w:szCs w:val="19"/>
+          <w:lang w:val="en-US"/>
+        </w:rPr>
+        <w:t>.</w:t>
       </w:r>
     </w:p>
     <w:p>
@@ -1253,7 +2767,7 @@
                     </pic:cNvPicPr>
                   </pic:nvPicPr>
                   <pic:blipFill>
-                    <a:blip r:embed="rId19">
+                    <a:blip r:embed="rId29">
                       <a:extLst>
                         <a:ext uri="{28A0092B-C50C-407E-A947-70E740481C1C}">
                           <a14:useLocalDpi xmlns:a14="http://schemas.microsoft.com/office/drawing/2010/main" val="0"/>
@@ -1304,8 +2818,10 @@
           <w:sz w:val="30"/>
           <w:szCs w:val="30"/>
           <w:shd w:val="clear" w:color="auto" w:fill="FFFFFF"/>
-        </w:rPr>
-      </w:pPr>
+          <w:lang w:val="en-US"/>
+        </w:rPr>
+      </w:pPr>
+      <w:proofErr w:type="gramStart"/>
       <w:r>
         <w:rPr>
           <w:rStyle w:val="Strong"/>
@@ -1314,84 +2830,12 @@
           <w:sz w:val="30"/>
           <w:szCs w:val="30"/>
           <w:shd w:val="clear" w:color="auto" w:fill="FFFFFF"/>
-        </w:rPr>
-        <w:t>add-migration Initial</w:t>
-      </w:r>
-    </w:p>
-    <w:p>
-      <w:pPr>
-        <w:autoSpaceDE w:val="0"/>
-        <w:autoSpaceDN w:val="0"/>
-        <w:adjustRightInd w:val="0"/>
-        <w:spacing w:after="0" w:line="240" w:lineRule="auto"/>
-        <w:rPr>
-          <w:rFonts w:ascii="Consolas" w:hAnsi="Consolas" w:cs="Consolas"/>
-          <w:color w:val="000000"/>
-          <w:sz w:val="19"/>
-          <w:szCs w:val="19"/>
           <w:lang w:val="en-US"/>
         </w:rPr>
-      </w:pPr>
-      <w:r>
-        <w:rPr>
-          <w:rFonts w:ascii="Consolas" w:hAnsi="Consolas" w:cs="Consolas"/>
-          <w:color w:val="000000"/>
-          <w:sz w:val="19"/>
-          <w:szCs w:val="19"/>
-          <w:lang w:val="en-US"/>
-        </w:rPr>
-        <w:t>PM&gt; add-migration Initial</w:t>
-      </w:r>
-    </w:p>
-    <w:p>
-      <w:pPr>
-        <w:autoSpaceDE w:val="0"/>
-        <w:autoSpaceDN w:val="0"/>
-        <w:adjustRightInd w:val="0"/>
-        <w:spacing w:after="0" w:line="240" w:lineRule="auto"/>
-        <w:rPr>
-          <w:rFonts w:ascii="Consolas" w:hAnsi="Consolas" w:cs="Consolas"/>
-          <w:color w:val="000000"/>
-          <w:sz w:val="19"/>
-          <w:szCs w:val="19"/>
-          <w:lang w:val="en-US"/>
-        </w:rPr>
-      </w:pPr>
-      <w:r>
-        <w:rPr>
-          <w:rFonts w:ascii="Consolas" w:hAnsi="Consolas" w:cs="Consolas"/>
-          <w:color w:val="000000"/>
-          <w:sz w:val="19"/>
-          <w:szCs w:val="19"/>
-          <w:lang w:val="en-US"/>
-        </w:rPr>
-        <w:t>Scaffolding migration 'Initial'.</w:t>
-      </w:r>
-    </w:p>
-    <w:p>
-      <w:pPr>
-        <w:rPr>
-          <w:rFonts w:ascii="Consolas" w:hAnsi="Consolas" w:cs="Consolas"/>
-          <w:color w:val="000000"/>
-          <w:sz w:val="19"/>
-          <w:szCs w:val="19"/>
-          <w:lang w:val="en-US"/>
-        </w:rPr>
-      </w:pPr>
-      <w:r>
-        <w:rPr>
-          <w:rFonts w:ascii="Consolas" w:hAnsi="Consolas" w:cs="Consolas"/>
-          <w:color w:val="000000"/>
-          <w:sz w:val="19"/>
-          <w:szCs w:val="19"/>
-          <w:highlight w:val="yellow"/>
-          <w:lang w:val="en-US"/>
-        </w:rPr>
-        <w:t>The Designer Code for this migration file includes a snapshot of your current Code First model. This snapshot is used to calculate the changes to your model when you scaffold the next migration. If you make additional changes to your model that you want to include in this migration, then you can re-scaffold it by running 'Add-Migration Initial' again.</w:t>
-      </w:r>
-    </w:p>
-    <w:p>
-      <w:pPr>
+        <w:t>add-migration</w:t>
+      </w:r>
+      <w:proofErr w:type="gramEnd"/>
+      <w:r>
         <w:rPr>
           <w:rStyle w:val="Strong"/>
           <w:rFonts w:ascii="Georgia" w:hAnsi="Georgia"/>
@@ -1399,9 +2843,85 @@
           <w:sz w:val="30"/>
           <w:szCs w:val="30"/>
           <w:shd w:val="clear" w:color="auto" w:fill="FFFFFF"/>
-        </w:rPr>
-      </w:pPr>
-      <w:r>
+          <w:lang w:val="en-US"/>
+        </w:rPr>
+        <w:t xml:space="preserve"> Initial</w:t>
+      </w:r>
+    </w:p>
+    <w:p>
+      <w:pPr>
+        <w:autoSpaceDE w:val="0"/>
+        <w:autoSpaceDN w:val="0"/>
+        <w:adjustRightInd w:val="0"/>
+        <w:spacing w:after="0" w:line="240" w:lineRule="auto"/>
+        <w:rPr>
+          <w:rFonts w:ascii="Consolas" w:hAnsi="Consolas" w:cs="Consolas"/>
+          <w:color w:val="000000"/>
+          <w:sz w:val="19"/>
+          <w:szCs w:val="19"/>
+          <w:lang w:val="en-US"/>
+        </w:rPr>
+      </w:pPr>
+      <w:r>
+        <w:rPr>
+          <w:rFonts w:ascii="Consolas" w:hAnsi="Consolas" w:cs="Consolas"/>
+          <w:color w:val="000000"/>
+          <w:sz w:val="19"/>
+          <w:szCs w:val="19"/>
+          <w:lang w:val="en-US"/>
+        </w:rPr>
+        <w:t>PM&gt; add-migration Initial</w:t>
+      </w:r>
+    </w:p>
+    <w:p>
+      <w:pPr>
+        <w:autoSpaceDE w:val="0"/>
+        <w:autoSpaceDN w:val="0"/>
+        <w:adjustRightInd w:val="0"/>
+        <w:spacing w:after="0" w:line="240" w:lineRule="auto"/>
+        <w:rPr>
+          <w:rFonts w:ascii="Consolas" w:hAnsi="Consolas" w:cs="Consolas"/>
+          <w:color w:val="000000"/>
+          <w:sz w:val="19"/>
+          <w:szCs w:val="19"/>
+          <w:lang w:val="en-US"/>
+        </w:rPr>
+      </w:pPr>
+      <w:r>
+        <w:rPr>
+          <w:rFonts w:ascii="Consolas" w:hAnsi="Consolas" w:cs="Consolas"/>
+          <w:color w:val="000000"/>
+          <w:sz w:val="19"/>
+          <w:szCs w:val="19"/>
+          <w:lang w:val="en-US"/>
+        </w:rPr>
+        <w:t>Scaffolding migration 'Initial'.</w:t>
+      </w:r>
+    </w:p>
+    <w:p>
+      <w:pPr>
+        <w:rPr>
+          <w:rFonts w:ascii="Consolas" w:hAnsi="Consolas" w:cs="Consolas"/>
+          <w:color w:val="000000"/>
+          <w:sz w:val="19"/>
+          <w:szCs w:val="19"/>
+          <w:lang w:val="en-US"/>
+        </w:rPr>
+      </w:pPr>
+      <w:r>
+        <w:rPr>
+          <w:rFonts w:ascii="Consolas" w:hAnsi="Consolas" w:cs="Consolas"/>
+          <w:color w:val="000000"/>
+          <w:sz w:val="19"/>
+          <w:szCs w:val="19"/>
+          <w:highlight w:val="yellow"/>
+          <w:lang w:val="en-US"/>
+        </w:rPr>
+        <w:t>The Designer Code for this migration file includes a snapshot of your current Code First model. This snapshot is used to calculate the changes to your model when you scaffold the next migration. If you make additional changes to your model that you want to include in this migration, then you can re-scaffold it by running 'Add-Migration Initial' again.</w:t>
+      </w:r>
+    </w:p>
+    <w:p>
+      <w:pPr>
         <w:rPr>
           <w:rStyle w:val="Strong"/>
           <w:rFonts w:ascii="Georgia" w:hAnsi="Georgia"/>
@@ -1409,9 +2929,23 @@
           <w:sz w:val="30"/>
           <w:szCs w:val="30"/>
           <w:shd w:val="clear" w:color="auto" w:fill="FFFFFF"/>
+          <w:lang w:val="en-US"/>
+        </w:rPr>
+      </w:pPr>
+      <w:proofErr w:type="gramStart"/>
+      <w:r>
+        <w:rPr>
+          <w:rStyle w:val="Strong"/>
+          <w:rFonts w:ascii="Georgia" w:hAnsi="Georgia"/>
+          <w:color w:val="333333"/>
+          <w:sz w:val="30"/>
+          <w:szCs w:val="30"/>
+          <w:shd w:val="clear" w:color="auto" w:fill="FFFFFF"/>
+          <w:lang w:val="en-US"/>
         </w:rPr>
         <w:t>update-database</w:t>
       </w:r>
+      <w:proofErr w:type="gramEnd"/>
     </w:p>
     <w:p>
       <w:pPr>
@@ -1525,6 +3059,7 @@
           <w:sz w:val="19"/>
           <w:szCs w:val="19"/>
           <w:highlight w:val="yellow"/>
+          <w:lang w:val="en-US"/>
         </w:rPr>
       </w:pPr>
       <w:r>
@@ -1545,8 +3080,33 @@
           <w:sz w:val="19"/>
           <w:szCs w:val="19"/>
           <w:highlight w:val="yellow"/>
-        </w:rPr>
-        <w:t>Set DbMigrationsConfiguration.AutomaticMigrationsEnabled to true to enable automatic migration.</w:t>
+          <w:lang w:val="en-US"/>
+        </w:rPr>
+        <w:t xml:space="preserve">Set </w:t>
+      </w:r>
+      <w:proofErr w:type="spellStart"/>
+      <w:r>
+        <w:rPr>
+          <w:rFonts w:ascii="Consolas" w:hAnsi="Consolas" w:cs="Consolas"/>
+          <w:color w:val="000000"/>
+          <w:sz w:val="19"/>
+          <w:szCs w:val="19"/>
+          <w:highlight w:val="yellow"/>
+          <w:lang w:val="en-US"/>
+        </w:rPr>
+        <w:t>DbMigrationsConfiguration.AutomaticMigrationsEnabled</w:t>
+      </w:r>
+      <w:proofErr w:type="spellEnd"/>
+      <w:r>
+        <w:rPr>
+          <w:rFonts w:ascii="Consolas" w:hAnsi="Consolas" w:cs="Consolas"/>
+          <w:color w:val="000000"/>
+          <w:sz w:val="19"/>
+          <w:szCs w:val="19"/>
+          <w:highlight w:val="yellow"/>
+          <w:lang w:val="en-US"/>
+        </w:rPr>
+        <w:t xml:space="preserve"> to true to enable automatic migration.</w:t>
       </w:r>
     </w:p>
     <w:p>
@@ -1609,7 +3169,7 @@
                     </pic:cNvPicPr>
                   </pic:nvPicPr>
                   <pic:blipFill>
-                    <a:blip r:embed="rId20">
+                    <a:blip r:embed="rId30">
                       <a:extLst>
                         <a:ext uri="{28A0092B-C50C-407E-A947-70E740481C1C}">
                           <a14:useLocalDpi xmlns:a14="http://schemas.microsoft.com/office/drawing/2010/main" val="0"/>
@@ -1671,6 +3231,95 @@
 <file path=word/numbering.xml><?xml version="1.0" encoding="utf-8"?>
 <w:numbering xmlns:wpc="http://schemas.microsoft.com/office/word/2010/wordprocessingCanvas" xmlns:mc="http://schemas.openxmlformats.org/markup-compatibility/2006" xmlns:o="urn:schemas-microsoft-com:office:office" xmlns:r="http://schemas.openxmlformats.org/officeDocument/2006/relationships" xmlns:m="http://schemas.openxmlformats.org/officeDocument/2006/math" xmlns:v="urn:schemas-microsoft-com:vml" xmlns:wp14="http://schemas.microsoft.com/office/word/2010/wordprocessingDrawing" xmlns:wp="http://schemas.openxmlformats.org/drawingml/2006/wordprocessingDrawing" xmlns:w10="urn:schemas-microsoft-com:office:word" xmlns:w="http://schemas.openxmlformats.org/wordprocessingml/2006/main" xmlns:w14="http://schemas.microsoft.com/office/word/2010/wordml" xmlns:w15="http://schemas.microsoft.com/office/word/2012/wordml" xmlns:wpg="http://schemas.microsoft.com/office/word/2010/wordprocessingGroup" xmlns:wpi="http://schemas.microsoft.com/office/word/2010/wordprocessingInk" xmlns:wne="http://schemas.microsoft.com/office/word/2006/wordml" xmlns:wps="http://schemas.microsoft.com/office/word/2010/wordprocessingShape" mc:Ignorable="w14 w15 wp14">
   <w:abstractNum w:abstractNumId="0" w15:restartNumberingAfterBreak="0">
+    <w:nsid w:val="04CB1779"/>
+    <w:multiLevelType w:val="hybridMultilevel"/>
+    <w:tmpl w:val="B13845DC"/>
+    <w:lvl w:ilvl="0" w:tplc="080A000F">
+      <w:start w:val="1"/>
+      <w:numFmt w:val="decimal"/>
+      <w:lvlText w:val="%1."/>
+      <w:lvlJc w:val="left"/>
+      <w:pPr>
+        <w:ind w:left="720" w:hanging="360"/>
+      </w:pPr>
+      <w:rPr>
+        <w:rFonts w:hint="default"/>
+      </w:rPr>
+    </w:lvl>
+    <w:lvl w:ilvl="1" w:tplc="080A0019" w:tentative="1">
+      <w:start w:val="1"/>
+      <w:numFmt w:val="lowerLetter"/>
+      <w:lvlText w:val="%2."/>
+      <w:lvlJc w:val="left"/>
+      <w:pPr>
+        <w:ind w:left="1440" w:hanging="360"/>
+      </w:pPr>
+    </w:lvl>
+    <w:lvl w:ilvl="2" w:tplc="080A001B" w:tentative="1">
+      <w:start w:val="1"/>
+      <w:numFmt w:val="lowerRoman"/>
+      <w:lvlText w:val="%3."/>
+      <w:lvlJc w:val="right"/>
+      <w:pPr>
+        <w:ind w:left="2160" w:hanging="180"/>
+      </w:pPr>
+    </w:lvl>
+    <w:lvl w:ilvl="3" w:tplc="080A000F" w:tentative="1">
+      <w:start w:val="1"/>
+      <w:numFmt w:val="decimal"/>
+      <w:lvlText w:val="%4."/>
+      <w:lvlJc w:val="left"/>
+      <w:pPr>
+        <w:ind w:left="2880" w:hanging="360"/>
+      </w:pPr>
+    </w:lvl>
+    <w:lvl w:ilvl="4" w:tplc="080A0019" w:tentative="1">
+      <w:start w:val="1"/>
+      <w:numFmt w:val="lowerLetter"/>
+      <w:lvlText w:val="%5."/>
+      <w:lvlJc w:val="left"/>
+      <w:pPr>
+        <w:ind w:left="3600" w:hanging="360"/>
+      </w:pPr>
+    </w:lvl>
+    <w:lvl w:ilvl="5" w:tplc="080A001B" w:tentative="1">
+      <w:start w:val="1"/>
+      <w:numFmt w:val="lowerRoman"/>
+      <w:lvlText w:val="%6."/>
+      <w:lvlJc w:val="right"/>
+      <w:pPr>
+        <w:ind w:left="4320" w:hanging="180"/>
+      </w:pPr>
+    </w:lvl>
+    <w:lvl w:ilvl="6" w:tplc="080A000F" w:tentative="1">
+      <w:start w:val="1"/>
+      <w:numFmt w:val="decimal"/>
+      <w:lvlText w:val="%7."/>
+      <w:lvlJc w:val="left"/>
+      <w:pPr>
+        <w:ind w:left="5040" w:hanging="360"/>
+      </w:pPr>
+    </w:lvl>
+    <w:lvl w:ilvl="7" w:tplc="080A0019" w:tentative="1">
+      <w:start w:val="1"/>
+      <w:numFmt w:val="lowerLetter"/>
+      <w:lvlText w:val="%8."/>
+      <w:lvlJc w:val="left"/>
+      <w:pPr>
+        <w:ind w:left="5760" w:hanging="360"/>
+      </w:pPr>
+    </w:lvl>
+    <w:lvl w:ilvl="8" w:tplc="080A001B" w:tentative="1">
+      <w:start w:val="1"/>
+      <w:numFmt w:val="lowerRoman"/>
+      <w:lvlText w:val="%9."/>
+      <w:lvlJc w:val="right"/>
+      <w:pPr>
+        <w:ind w:left="6480" w:hanging="180"/>
+      </w:pPr>
+    </w:lvl>
+  </w:abstractNum>
+  <w:abstractNum w:abstractNumId="1" w15:restartNumberingAfterBreak="0">
     <w:nsid w:val="209F1D36"/>
     <w:multiLevelType w:val="hybridMultilevel"/>
     <w:tmpl w:val="B13845DC"/>
@@ -1759,7 +3408,7 @@
       </w:pPr>
     </w:lvl>
   </w:abstractNum>
-  <w:abstractNum w:abstractNumId="1" w15:restartNumberingAfterBreak="0">
+  <w:abstractNum w:abstractNumId="2" w15:restartNumberingAfterBreak="0">
     <w:nsid w:val="2502790D"/>
     <w:multiLevelType w:val="multilevel"/>
     <w:tmpl w:val="827072B6"/>
@@ -1908,7 +3557,96 @@
       </w:rPr>
     </w:lvl>
   </w:abstractNum>
-  <w:abstractNum w:abstractNumId="2" w15:restartNumberingAfterBreak="0">
+  <w:abstractNum w:abstractNumId="3" w15:restartNumberingAfterBreak="0">
+    <w:nsid w:val="28FD2919"/>
+    <w:multiLevelType w:val="hybridMultilevel"/>
+    <w:tmpl w:val="B13845DC"/>
+    <w:lvl w:ilvl="0" w:tplc="080A000F">
+      <w:start w:val="1"/>
+      <w:numFmt w:val="decimal"/>
+      <w:lvlText w:val="%1."/>
+      <w:lvlJc w:val="left"/>
+      <w:pPr>
+        <w:ind w:left="720" w:hanging="360"/>
+      </w:pPr>
+      <w:rPr>
+        <w:rFonts w:hint="default"/>
+      </w:rPr>
+    </w:lvl>
+    <w:lvl w:ilvl="1" w:tplc="080A0019" w:tentative="1">
+      <w:start w:val="1"/>
+      <w:numFmt w:val="lowerLetter"/>
+      <w:lvlText w:val="%2."/>
+      <w:lvlJc w:val="left"/>
+      <w:pPr>
+        <w:ind w:left="1440" w:hanging="360"/>
+      </w:pPr>
+    </w:lvl>
+    <w:lvl w:ilvl="2" w:tplc="080A001B" w:tentative="1">
+      <w:start w:val="1"/>
+      <w:numFmt w:val="lowerRoman"/>
+      <w:lvlText w:val="%3."/>
+      <w:lvlJc w:val="right"/>
+      <w:pPr>
+        <w:ind w:left="2160" w:hanging="180"/>
+      </w:pPr>
+    </w:lvl>
+    <w:lvl w:ilvl="3" w:tplc="080A000F" w:tentative="1">
+      <w:start w:val="1"/>
+      <w:numFmt w:val="decimal"/>
+      <w:lvlText w:val="%4."/>
+      <w:lvlJc w:val="left"/>
+      <w:pPr>
+        <w:ind w:left="2880" w:hanging="360"/>
+      </w:pPr>
+    </w:lvl>
+    <w:lvl w:ilvl="4" w:tplc="080A0019" w:tentative="1">
+      <w:start w:val="1"/>
+      <w:numFmt w:val="lowerLetter"/>
+      <w:lvlText w:val="%5."/>
+      <w:lvlJc w:val="left"/>
+      <w:pPr>
+        <w:ind w:left="3600" w:hanging="360"/>
+      </w:pPr>
+    </w:lvl>
+    <w:lvl w:ilvl="5" w:tplc="080A001B" w:tentative="1">
+      <w:start w:val="1"/>
+      <w:numFmt w:val="lowerRoman"/>
+      <w:lvlText w:val="%6."/>
+      <w:lvlJc w:val="right"/>
+      <w:pPr>
+        <w:ind w:left="4320" w:hanging="180"/>
+      </w:pPr>
+    </w:lvl>
+    <w:lvl w:ilvl="6" w:tplc="080A000F" w:tentative="1">
+      <w:start w:val="1"/>
+      <w:numFmt w:val="decimal"/>
+      <w:lvlText w:val="%7."/>
+      <w:lvlJc w:val="left"/>
+      <w:pPr>
+        <w:ind w:left="5040" w:hanging="360"/>
+      </w:pPr>
+    </w:lvl>
+    <w:lvl w:ilvl="7" w:tplc="080A0019" w:tentative="1">
+      <w:start w:val="1"/>
+      <w:numFmt w:val="lowerLetter"/>
+      <w:lvlText w:val="%8."/>
+      <w:lvlJc w:val="left"/>
+      <w:pPr>
+        <w:ind w:left="5760" w:hanging="360"/>
+      </w:pPr>
+    </w:lvl>
+    <w:lvl w:ilvl="8" w:tplc="080A001B" w:tentative="1">
+      <w:start w:val="1"/>
+      <w:numFmt w:val="lowerRoman"/>
+      <w:lvlText w:val="%9."/>
+      <w:lvlJc w:val="right"/>
+      <w:pPr>
+        <w:ind w:left="6480" w:hanging="180"/>
+      </w:pPr>
+    </w:lvl>
+  </w:abstractNum>
+  <w:abstractNum w:abstractNumId="4" w15:restartNumberingAfterBreak="0">
     <w:nsid w:val="307D590B"/>
     <w:multiLevelType w:val="hybridMultilevel"/>
     <w:tmpl w:val="A24CAEB4"/>
@@ -2021,7 +3759,96 @@
       </w:rPr>
     </w:lvl>
   </w:abstractNum>
-  <w:abstractNum w:abstractNumId="3" w15:restartNumberingAfterBreak="0">
+  <w:abstractNum w:abstractNumId="5" w15:restartNumberingAfterBreak="0">
+    <w:nsid w:val="3A20182C"/>
+    <w:multiLevelType w:val="hybridMultilevel"/>
+    <w:tmpl w:val="B13845DC"/>
+    <w:lvl w:ilvl="0" w:tplc="080A000F">
+      <w:start w:val="1"/>
+      <w:numFmt w:val="decimal"/>
+      <w:lvlText w:val="%1."/>
+      <w:lvlJc w:val="left"/>
+      <w:pPr>
+        <w:ind w:left="720" w:hanging="360"/>
+      </w:pPr>
+      <w:rPr>
+        <w:rFonts w:hint="default"/>
+      </w:rPr>
+    </w:lvl>
+    <w:lvl w:ilvl="1" w:tplc="080A0019" w:tentative="1">
+      <w:start w:val="1"/>
+      <w:numFmt w:val="lowerLetter"/>
+      <w:lvlText w:val="%2."/>
+      <w:lvlJc w:val="left"/>
+      <w:pPr>
+        <w:ind w:left="1440" w:hanging="360"/>
+      </w:pPr>
+    </w:lvl>
+    <w:lvl w:ilvl="2" w:tplc="080A001B" w:tentative="1">
+      <w:start w:val="1"/>
+      <w:numFmt w:val="lowerRoman"/>
+      <w:lvlText w:val="%3."/>
+      <w:lvlJc w:val="right"/>
+      <w:pPr>
+        <w:ind w:left="2160" w:hanging="180"/>
+      </w:pPr>
+    </w:lvl>
+    <w:lvl w:ilvl="3" w:tplc="080A000F" w:tentative="1">
+      <w:start w:val="1"/>
+      <w:numFmt w:val="decimal"/>
+      <w:lvlText w:val="%4."/>
+      <w:lvlJc w:val="left"/>
+      <w:pPr>
+        <w:ind w:left="2880" w:hanging="360"/>
+      </w:pPr>
+    </w:lvl>
+    <w:lvl w:ilvl="4" w:tplc="080A0019" w:tentative="1">
+      <w:start w:val="1"/>
+      <w:numFmt w:val="lowerLetter"/>
+      <w:lvlText w:val="%5."/>
+      <w:lvlJc w:val="left"/>
+      <w:pPr>
+        <w:ind w:left="3600" w:hanging="360"/>
+      </w:pPr>
+    </w:lvl>
+    <w:lvl w:ilvl="5" w:tplc="080A001B" w:tentative="1">
+      <w:start w:val="1"/>
+      <w:numFmt w:val="lowerRoman"/>
+      <w:lvlText w:val="%6."/>
+      <w:lvlJc w:val="right"/>
+      <w:pPr>
+        <w:ind w:left="4320" w:hanging="180"/>
+      </w:pPr>
+    </w:lvl>
+    <w:lvl w:ilvl="6" w:tplc="080A000F" w:tentative="1">
+      <w:start w:val="1"/>
+      <w:numFmt w:val="decimal"/>
+      <w:lvlText w:val="%7."/>
+      <w:lvlJc w:val="left"/>
+      <w:pPr>
+        <w:ind w:left="5040" w:hanging="360"/>
+      </w:pPr>
+    </w:lvl>
+    <w:lvl w:ilvl="7" w:tplc="080A0019" w:tentative="1">
+      <w:start w:val="1"/>
+      <w:numFmt w:val="lowerLetter"/>
+      <w:lvlText w:val="%8."/>
+      <w:lvlJc w:val="left"/>
+      <w:pPr>
+        <w:ind w:left="5760" w:hanging="360"/>
+      </w:pPr>
+    </w:lvl>
+    <w:lvl w:ilvl="8" w:tplc="080A001B" w:tentative="1">
+      <w:start w:val="1"/>
+      <w:numFmt w:val="lowerRoman"/>
+      <w:lvlText w:val="%9."/>
+      <w:lvlJc w:val="right"/>
+      <w:pPr>
+        <w:ind w:left="6480" w:hanging="180"/>
+      </w:pPr>
+    </w:lvl>
+  </w:abstractNum>
+  <w:abstractNum w:abstractNumId="6" w15:restartNumberingAfterBreak="0">
     <w:nsid w:val="3D6B7BA6"/>
     <w:multiLevelType w:val="hybridMultilevel"/>
     <w:tmpl w:val="C7883C90"/>
@@ -2134,7 +3961,7 @@
       </w:rPr>
     </w:lvl>
   </w:abstractNum>
-  <w:abstractNum w:abstractNumId="4" w15:restartNumberingAfterBreak="0">
+  <w:abstractNum w:abstractNumId="7" w15:restartNumberingAfterBreak="0">
     <w:nsid w:val="71DD7A4E"/>
     <w:multiLevelType w:val="hybridMultilevel"/>
     <w:tmpl w:val="B13845DC"/>
@@ -2223,7 +4050,7 @@
       </w:pPr>
     </w:lvl>
   </w:abstractNum>
-  <w:abstractNum w:abstractNumId="5" w15:restartNumberingAfterBreak="0">
+  <w:abstractNum w:abstractNumId="8" w15:restartNumberingAfterBreak="0">
     <w:nsid w:val="7A88102B"/>
     <w:multiLevelType w:val="hybridMultilevel"/>
     <w:tmpl w:val="F41EC064"/>
@@ -2337,21 +4164,30 @@
     </w:lvl>
   </w:abstractNum>
   <w:num w:numId="1">
+    <w:abstractNumId w:val="2"/>
+  </w:num>
+  <w:num w:numId="2">
+    <w:abstractNumId w:val="7"/>
+  </w:num>
+  <w:num w:numId="3">
+    <w:abstractNumId w:val="4"/>
+  </w:num>
+  <w:num w:numId="4">
+    <w:abstractNumId w:val="6"/>
+  </w:num>
+  <w:num w:numId="5">
+    <w:abstractNumId w:val="8"/>
+  </w:num>
+  <w:num w:numId="6">
     <w:abstractNumId w:val="1"/>
   </w:num>
-  <w:num w:numId="2">
-    <w:abstractNumId w:val="4"/>
-  </w:num>
-  <w:num w:numId="3">
-    <w:abstractNumId w:val="2"/>
-  </w:num>
-  <w:num w:numId="4">
+  <w:num w:numId="7">
     <w:abstractNumId w:val="3"/>
   </w:num>
-  <w:num w:numId="5">
+  <w:num w:numId="8">
     <w:abstractNumId w:val="5"/>
   </w:num>
-  <w:num w:numId="6">
+  <w:num w:numId="9">
     <w:abstractNumId w:val="0"/>
   </w:num>
 </w:numbering>

</xml_diff>